<commit_message>
Acta de Reunión Interna
Pendiente...
</commit_message>
<xml_diff>
--- a/PROY/ARINT/ARINT_10_10_2015.docx
+++ b/PROY/ARINT/ARINT_10_10_2015.docx
@@ -1,6 +1,6 @@
 
 <file path=word/document.xml><?xml version="1.0" encoding="utf-8"?>
-<w:document xmlns:wpc="http://schemas.microsoft.com/office/word/2010/wordprocessingCanvas" xmlns:cx="http://schemas.microsoft.com/office/drawing/2014/chartex" xmlns:mc="http://schemas.openxmlformats.org/markup-compatibility/2006" xmlns:o="urn:schemas-microsoft-com:office:office" xmlns:r="http://schemas.openxmlformats.org/officeDocument/2006/relationships" xmlns:m="http://schemas.openxmlformats.org/officeDocument/2006/math" xmlns:v="urn:schemas-microsoft-com:vml" xmlns:wp14="http://schemas.microsoft.com/office/word/2010/wordprocessingDrawing" xmlns:wp="http://schemas.openxmlformats.org/drawingml/2006/wordprocessingDrawing" xmlns:w10="urn:schemas-microsoft-com:office:word" xmlns:w="http://schemas.openxmlformats.org/wordprocessingml/2006/main" xmlns:w14="http://schemas.microsoft.com/office/word/2010/wordml" xmlns:w15="http://schemas.microsoft.com/office/word/2012/wordml" xmlns:w16se="http://schemas.microsoft.com/office/word/2015/wordml/symex" xmlns:wpg="http://schemas.microsoft.com/office/word/2010/wordprocessingGroup" xmlns:wpi="http://schemas.microsoft.com/office/word/2010/wordprocessingInk" xmlns:wne="http://schemas.microsoft.com/office/word/2006/wordml" xmlns:wps="http://schemas.microsoft.com/office/word/2010/wordprocessingShape" mc:Ignorable="w14 w15 w16se wp14">
+<w:document xmlns:wpc="http://schemas.microsoft.com/office/word/2010/wordprocessingCanvas" xmlns:mc="http://schemas.openxmlformats.org/markup-compatibility/2006" xmlns:o="urn:schemas-microsoft-com:office:office" xmlns:r="http://schemas.openxmlformats.org/officeDocument/2006/relationships" xmlns:m="http://schemas.openxmlformats.org/officeDocument/2006/math" xmlns:v="urn:schemas-microsoft-com:vml" xmlns:wp14="http://schemas.microsoft.com/office/word/2010/wordprocessingDrawing" xmlns:wp="http://schemas.openxmlformats.org/drawingml/2006/wordprocessingDrawing" xmlns:w10="urn:schemas-microsoft-com:office:word" xmlns:w="http://schemas.openxmlformats.org/wordprocessingml/2006/main" xmlns:w14="http://schemas.microsoft.com/office/word/2010/wordml" xmlns:w15="http://schemas.microsoft.com/office/word/2012/wordml" xmlns:wpg="http://schemas.microsoft.com/office/word/2010/wordprocessingGroup" xmlns:wpi="http://schemas.microsoft.com/office/word/2010/wordprocessingInk" xmlns:wne="http://schemas.microsoft.com/office/word/2006/wordml" xmlns:wps="http://schemas.microsoft.com/office/word/2010/wordprocessingShape" mc:Ignorable="w14 w15 wp14">
   <w:body>
     <w:p>
       <w:pPr>
@@ -79,8 +79,6 @@
         <w:tab/>
         <w:t>: UTP-GPS-ALARM</w:t>
       </w:r>
-      <w:bookmarkStart w:id="0" w:name="_GoBack"/>
-      <w:bookmarkEnd w:id="0"/>
     </w:p>
     <w:p>
       <w:pPr>
@@ -111,13 +109,8 @@
         <w:tab/>
         <w:t xml:space="preserve">: </w:t>
       </w:r>
-      <w:proofErr w:type="gramStart"/>
-      <w:r>
-        <w:t>Sábado</w:t>
-      </w:r>
-      <w:proofErr w:type="gramEnd"/>
-      <w:r>
-        <w:t xml:space="preserve">, </w:t>
+      <w:r>
+        <w:t xml:space="preserve">Sábado, </w:t>
       </w:r>
       <w:r>
         <w:t>10 de Octubre</w:t>
@@ -232,7 +225,7 @@
           </w:tcPr>
           <w:p>
             <w:pPr>
-              <w:pStyle w:val="Ttulo"/>
+              <w:pStyle w:val="Puesto"/>
               <w:rPr>
                 <w:rFonts w:ascii="Arial" w:hAnsi="Arial"/>
                 <w:sz w:val="18"/>
@@ -256,7 +249,7 @@
           </w:tcPr>
           <w:p>
             <w:pPr>
-              <w:pStyle w:val="Ttulo"/>
+              <w:pStyle w:val="Puesto"/>
               <w:rPr>
                 <w:rFonts w:ascii="Arial" w:hAnsi="Arial"/>
                 <w:sz w:val="18"/>
@@ -289,7 +282,7 @@
           </w:tcPr>
           <w:p>
             <w:pPr>
-              <w:pStyle w:val="Ttulo"/>
+              <w:pStyle w:val="Puesto"/>
               <w:ind w:left="-109" w:right="-116"/>
               <w:rPr>
                 <w:rFonts w:ascii="Arial" w:hAnsi="Arial"/>
@@ -315,7 +308,7 @@
           </w:tcPr>
           <w:p>
             <w:pPr>
-              <w:pStyle w:val="Ttulo"/>
+              <w:pStyle w:val="Puesto"/>
               <w:ind w:left="-110" w:right="-117"/>
               <w:rPr>
                 <w:rFonts w:ascii="Arial" w:hAnsi="Arial"/>
@@ -345,7 +338,7 @@
           </w:tcPr>
           <w:p>
             <w:pPr>
-              <w:pStyle w:val="Ttulo"/>
+              <w:pStyle w:val="Puesto"/>
               <w:rPr>
                 <w:rFonts w:ascii="Arial" w:hAnsi="Arial"/>
                 <w:b w:val="0"/>
@@ -369,7 +362,7 @@
           </w:tcPr>
           <w:p>
             <w:pPr>
-              <w:pStyle w:val="Ttulo"/>
+              <w:pStyle w:val="Puesto"/>
               <w:rPr>
                 <w:rFonts w:ascii="Arial" w:hAnsi="Arial"/>
                 <w:b w:val="0"/>
@@ -394,7 +387,7 @@
           </w:tcPr>
           <w:p>
             <w:pPr>
-              <w:pStyle w:val="Ttulo"/>
+              <w:pStyle w:val="Puesto"/>
               <w:ind w:left="-109"/>
               <w:rPr>
                 <w:rFonts w:ascii="Arial" w:hAnsi="Arial"/>
@@ -416,7 +409,7 @@
           </w:tcPr>
           <w:p>
             <w:pPr>
-              <w:pStyle w:val="Ttulo"/>
+              <w:pStyle w:val="Puesto"/>
               <w:ind w:left="-110"/>
               <w:rPr>
                 <w:rFonts w:ascii="Arial" w:hAnsi="Arial"/>
@@ -438,7 +431,7 @@
           </w:tcPr>
           <w:p>
             <w:pPr>
-              <w:pStyle w:val="Ttulo"/>
+              <w:pStyle w:val="Puesto"/>
               <w:rPr>
                 <w:rFonts w:ascii="Arial" w:hAnsi="Arial"/>
                 <w:b w:val="0"/>
@@ -462,7 +455,7 @@
           </w:tcPr>
           <w:p>
             <w:pPr>
-              <w:pStyle w:val="Ttulo"/>
+              <w:pStyle w:val="Puesto"/>
               <w:rPr>
                 <w:rFonts w:ascii="Arial" w:hAnsi="Arial"/>
                 <w:b w:val="0"/>
@@ -495,7 +488,7 @@
           </w:tcPr>
           <w:p>
             <w:pPr>
-              <w:pStyle w:val="Ttulo"/>
+              <w:pStyle w:val="Puesto"/>
               <w:ind w:left="-109"/>
               <w:rPr>
                 <w:rFonts w:ascii="Arial" w:hAnsi="Arial"/>
@@ -517,7 +510,7 @@
           </w:tcPr>
           <w:p>
             <w:pPr>
-              <w:pStyle w:val="Ttulo"/>
+              <w:pStyle w:val="Puesto"/>
               <w:ind w:left="-110"/>
               <w:rPr>
                 <w:rFonts w:ascii="Arial" w:hAnsi="Arial"/>
@@ -539,7 +532,7 @@
           </w:tcPr>
           <w:p>
             <w:pPr>
-              <w:pStyle w:val="Ttulo"/>
+              <w:pStyle w:val="Puesto"/>
               <w:rPr>
                 <w:rFonts w:ascii="Arial" w:hAnsi="Arial"/>
                 <w:b w:val="0"/>
@@ -563,7 +556,7 @@
           </w:tcPr>
           <w:p>
             <w:pPr>
-              <w:pStyle w:val="Ttulo"/>
+              <w:pStyle w:val="Puesto"/>
               <w:rPr>
                 <w:rFonts w:ascii="Arial" w:hAnsi="Arial"/>
                 <w:b w:val="0"/>
@@ -588,7 +581,7 @@
           </w:tcPr>
           <w:p>
             <w:pPr>
-              <w:pStyle w:val="Ttulo"/>
+              <w:pStyle w:val="Puesto"/>
               <w:ind w:left="-109"/>
               <w:rPr>
                 <w:rFonts w:ascii="Arial" w:hAnsi="Arial"/>
@@ -610,7 +603,7 @@
           </w:tcPr>
           <w:p>
             <w:pPr>
-              <w:pStyle w:val="Ttulo"/>
+              <w:pStyle w:val="Puesto"/>
               <w:ind w:left="-110"/>
               <w:rPr>
                 <w:rFonts w:ascii="Arial" w:hAnsi="Arial"/>
@@ -627,7 +620,7 @@
         <w:rPr>
           <w:rFonts w:ascii="Arial" w:hAnsi="Arial" w:cs="Arial"/>
           <w:noProof/>
-          <w:lang w:val="en-US"/>
+          <w:lang w:eastAsia="es-PE"/>
         </w:rPr>
         <mc:AlternateContent>
           <mc:Choice Requires="wps">
@@ -680,7 +673,7 @@
               </wp:anchor>
             </w:drawing>
           </mc:Choice>
-          <mc:Fallback>
+          <mc:Fallback xmlns:w16se="http://schemas.microsoft.com/office/word/2015/wordml/symex" xmlns:cx="http://schemas.microsoft.com/office/drawing/2014/chartex">
             <w:pict>
               <v:line w14:anchorId="33FAB57D" id="2 Conector recto" o:spid="_x0000_s1026" style="position:absolute;flip:y;z-index:251659264;visibility:visible;mso-wrap-style:square;mso-wrap-distance-left:9pt;mso-wrap-distance-top:0;mso-wrap-distance-right:9pt;mso-wrap-distance-bottom:0;mso-position-horizontal:absolute;mso-position-horizontal-relative:text;mso-position-vertical:absolute;mso-position-vertical-relative:text" from="-.3pt,19.85pt" to="457.2pt,22.1pt" o:gfxdata="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" strokecolor="#4579b8 [3044]" strokeweight="3pt"/>
             </w:pict>
@@ -725,25 +718,10 @@
         <w:jc w:val="both"/>
       </w:pPr>
       <w:r>
-        <w:t xml:space="preserve">Se </w:t>
-      </w:r>
-      <w:r>
-        <w:t>d</w:t>
-      </w:r>
-      <w:r>
-        <w:t>efinió y elaboro la P</w:t>
-      </w:r>
-      <w:r>
-        <w:t>lantilla de Reunión</w:t>
-      </w:r>
-      <w:r>
-        <w:t xml:space="preserve"> Quincenal entre los </w:t>
-      </w:r>
-      <w:r>
-        <w:t>a</w:t>
-      </w:r>
-      <w:r>
-        <w:t>sistentes.</w:t>
+        <w:t>Se inició el desarrollo del Área de Proceso REQM, así como parte del Desarrollo del Área de Proceso PPQA</w:t>
+      </w:r>
+      <w:r>
+        <w:t>.</w:t>
       </w:r>
     </w:p>
     <w:p>
@@ -759,47 +737,1412 @@
         <w:t xml:space="preserve">Se </w:t>
       </w:r>
       <w:r>
-        <w:t>d</w:t>
-      </w:r>
-      <w:r>
-        <w:t xml:space="preserve">efinió el </w:t>
-      </w:r>
-      <w:r>
-        <w:t>n</w:t>
-      </w:r>
-      <w:r>
-        <w:t xml:space="preserve">ombre del </w:t>
-      </w:r>
-      <w:r>
-        <w:t>p</w:t>
-      </w:r>
-      <w:r>
-        <w:t>royecto</w:t>
-      </w:r>
-      <w:r>
-        <w:t xml:space="preserve"> como </w:t>
-      </w:r>
-      <w:r>
-        <w:rPr>
-          <w:b/>
-        </w:rPr>
-        <w:t>“</w:t>
-      </w:r>
-      <w:r>
-        <w:rPr>
-          <w:b/>
-        </w:rPr>
-        <w:t>UTP-GPS-ALARM</w:t>
-      </w:r>
-      <w:r>
-        <w:rPr>
-          <w:b/>
-        </w:rPr>
-        <w:t>”</w:t>
-      </w:r>
-      <w:r>
-        <w:t>.</w:t>
-      </w:r>
+        <w:t>elaboraron los Documentos siguientes ya sea en formato de plantilla (únicamente) o las correcciones de la misma, acorde a lo estipulado en la primera reunión externa.</w:t>
+      </w:r>
+    </w:p>
+    <w:p>
+      <w:pPr>
+        <w:pStyle w:val="Prrafodelista"/>
+        <w:jc w:val="both"/>
+      </w:pPr>
+    </w:p>
+    <w:tbl>
+      <w:tblPr>
+        <w:tblW w:w="0" w:type="auto"/>
+        <w:tblInd w:w="846" w:type="dxa"/>
+        <w:tblBorders>
+          <w:top w:val="single" w:sz="4" w:space="0" w:color="000000"/>
+          <w:left w:val="single" w:sz="4" w:space="0" w:color="000000"/>
+          <w:bottom w:val="single" w:sz="4" w:space="0" w:color="000000"/>
+          <w:right w:val="single" w:sz="4" w:space="0" w:color="000000"/>
+          <w:insideH w:val="single" w:sz="4" w:space="0" w:color="000000"/>
+          <w:insideV w:val="single" w:sz="4" w:space="0" w:color="000000"/>
+        </w:tblBorders>
+        <w:tblLook w:val="0000" w:firstRow="0" w:lastRow="0" w:firstColumn="0" w:lastColumn="0" w:noHBand="0" w:noVBand="0"/>
+      </w:tblPr>
+      <w:tblGrid>
+        <w:gridCol w:w="3906"/>
+        <w:gridCol w:w="3748"/>
+      </w:tblGrid>
+      <w:tr>
+        <w:trPr>
+          <w:trHeight w:val="489"/>
+        </w:trPr>
+        <w:tc>
+          <w:tcPr>
+            <w:tcW w:w="3906" w:type="dxa"/>
+            <w:shd w:val="clear" w:color="auto" w:fill="BFBFBF"/>
+            <w:vAlign w:val="center"/>
+          </w:tcPr>
+          <w:p>
+            <w:pPr>
+              <w:pStyle w:val="Textoindependiente"/>
+              <w:spacing w:beforeLines="20" w:before="48" w:afterLines="20" w:after="48"/>
+              <w:ind w:left="0"/>
+              <w:jc w:val="center"/>
+              <w:rPr>
+                <w:rFonts w:cs="Arial"/>
+                <w:b/>
+              </w:rPr>
+            </w:pPr>
+            <w:r>
+              <w:rPr>
+                <w:rFonts w:cs="Arial"/>
+                <w:b/>
+              </w:rPr>
+              <w:t>Documento</w:t>
+            </w:r>
+          </w:p>
+        </w:tc>
+        <w:tc>
+          <w:tcPr>
+            <w:tcW w:w="3748" w:type="dxa"/>
+            <w:shd w:val="clear" w:color="auto" w:fill="BFBFBF"/>
+            <w:vAlign w:val="center"/>
+          </w:tcPr>
+          <w:p>
+            <w:pPr>
+              <w:pStyle w:val="Textoindependiente"/>
+              <w:spacing w:beforeLines="20" w:before="48" w:afterLines="20" w:after="48"/>
+              <w:ind w:left="0"/>
+              <w:jc w:val="center"/>
+              <w:rPr>
+                <w:rFonts w:cs="Arial"/>
+                <w:b/>
+              </w:rPr>
+            </w:pPr>
+            <w:r>
+              <w:rPr>
+                <w:rFonts w:cs="Arial"/>
+                <w:b/>
+              </w:rPr>
+              <w:t>Observaciones</w:t>
+            </w:r>
+          </w:p>
+        </w:tc>
+      </w:tr>
+      <w:tr>
+        <w:trPr>
+          <w:trHeight w:val="296"/>
+        </w:trPr>
+        <w:tc>
+          <w:tcPr>
+            <w:tcW w:w="3906" w:type="dxa"/>
+            <w:shd w:val="clear" w:color="auto" w:fill="auto"/>
+            <w:vAlign w:val="center"/>
+          </w:tcPr>
+          <w:p>
+            <w:pPr>
+              <w:spacing w:line="240" w:lineRule="auto"/>
+              <w:rPr>
+                <w:rFonts w:ascii="Arial" w:eastAsia="Arial" w:hAnsi="Arial" w:cs="Arial"/>
+                <w:color w:val="002060"/>
+                <w:sz w:val="20"/>
+                <w:szCs w:val="20"/>
+              </w:rPr>
+            </w:pPr>
+            <w:r>
+              <w:rPr>
+                <w:rFonts w:ascii="Arial" w:eastAsia="Arial" w:hAnsi="Arial" w:cs="Arial"/>
+                <w:color w:val="002060"/>
+                <w:sz w:val="20"/>
+                <w:szCs w:val="20"/>
+              </w:rPr>
+              <w:t>Plan de Proyecto</w:t>
+            </w:r>
+          </w:p>
+        </w:tc>
+        <w:tc>
+          <w:tcPr>
+            <w:tcW w:w="3748" w:type="dxa"/>
+            <w:vAlign w:val="center"/>
+          </w:tcPr>
+          <w:p>
+            <w:pPr>
+              <w:spacing w:line="240" w:lineRule="auto"/>
+              <w:rPr>
+                <w:rFonts w:ascii="Arial" w:eastAsia="Arial" w:hAnsi="Arial" w:cs="Arial"/>
+                <w:color w:val="002060"/>
+                <w:sz w:val="20"/>
+                <w:szCs w:val="20"/>
+              </w:rPr>
+            </w:pPr>
+            <w:r>
+              <w:rPr>
+                <w:rFonts w:ascii="Arial" w:eastAsia="Arial" w:hAnsi="Arial" w:cs="Arial"/>
+                <w:color w:val="002060"/>
+                <w:sz w:val="20"/>
+                <w:szCs w:val="20"/>
+              </w:rPr>
+              <w:t>Corrección de Errores</w:t>
+            </w:r>
+          </w:p>
+        </w:tc>
+      </w:tr>
+      <w:tr>
+        <w:tc>
+          <w:tcPr>
+            <w:tcW w:w="3906" w:type="dxa"/>
+            <w:shd w:val="clear" w:color="auto" w:fill="auto"/>
+            <w:vAlign w:val="center"/>
+          </w:tcPr>
+          <w:p>
+            <w:pPr>
+              <w:spacing w:line="240" w:lineRule="auto"/>
+              <w:rPr>
+                <w:rFonts w:ascii="Arial" w:eastAsia="Arial" w:hAnsi="Arial" w:cs="Arial"/>
+                <w:color w:val="002060"/>
+                <w:sz w:val="20"/>
+                <w:szCs w:val="20"/>
+              </w:rPr>
+            </w:pPr>
+            <w:r>
+              <w:rPr>
+                <w:rFonts w:ascii="Arial" w:eastAsia="Arial" w:hAnsi="Arial" w:cs="Arial"/>
+                <w:color w:val="002060"/>
+                <w:sz w:val="20"/>
+                <w:szCs w:val="20"/>
+              </w:rPr>
+              <w:t>Cronograma de Proyecto</w:t>
+            </w:r>
+          </w:p>
+        </w:tc>
+        <w:tc>
+          <w:tcPr>
+            <w:tcW w:w="3748" w:type="dxa"/>
+            <w:vAlign w:val="center"/>
+          </w:tcPr>
+          <w:p>
+            <w:pPr>
+              <w:spacing w:line="240" w:lineRule="auto"/>
+              <w:rPr>
+                <w:rFonts w:ascii="Arial" w:eastAsia="Arial" w:hAnsi="Arial" w:cs="Arial"/>
+                <w:color w:val="002060"/>
+                <w:sz w:val="20"/>
+                <w:szCs w:val="20"/>
+              </w:rPr>
+            </w:pPr>
+            <w:r>
+              <w:rPr>
+                <w:rFonts w:ascii="Arial" w:eastAsia="Arial" w:hAnsi="Arial" w:cs="Arial"/>
+                <w:color w:val="002060"/>
+                <w:sz w:val="20"/>
+                <w:szCs w:val="20"/>
+              </w:rPr>
+              <w:t>Corrección de Errores</w:t>
+            </w:r>
+          </w:p>
+        </w:tc>
+      </w:tr>
+      <w:tr>
+        <w:tc>
+          <w:tcPr>
+            <w:tcW w:w="3906" w:type="dxa"/>
+            <w:shd w:val="clear" w:color="auto" w:fill="auto"/>
+            <w:vAlign w:val="center"/>
+          </w:tcPr>
+          <w:p>
+            <w:pPr>
+              <w:spacing w:line="240" w:lineRule="auto"/>
+              <w:rPr>
+                <w:rFonts w:ascii="Arial" w:eastAsia="Arial" w:hAnsi="Arial" w:cs="Arial"/>
+                <w:color w:val="002060"/>
+                <w:sz w:val="20"/>
+                <w:szCs w:val="20"/>
+              </w:rPr>
+            </w:pPr>
+            <w:r>
+              <w:rPr>
+                <w:rFonts w:ascii="Arial" w:eastAsia="Arial" w:hAnsi="Arial" w:cs="Arial"/>
+                <w:color w:val="002060"/>
+                <w:sz w:val="20"/>
+                <w:szCs w:val="20"/>
+              </w:rPr>
+              <w:t>Proceso Gestión de Proyectos</w:t>
+            </w:r>
+          </w:p>
+        </w:tc>
+        <w:tc>
+          <w:tcPr>
+            <w:tcW w:w="3748" w:type="dxa"/>
+            <w:vAlign w:val="center"/>
+          </w:tcPr>
+          <w:p>
+            <w:pPr>
+              <w:spacing w:line="240" w:lineRule="auto"/>
+              <w:rPr>
+                <w:rFonts w:ascii="Arial" w:eastAsia="Arial" w:hAnsi="Arial" w:cs="Arial"/>
+                <w:color w:val="002060"/>
+                <w:sz w:val="20"/>
+                <w:szCs w:val="20"/>
+              </w:rPr>
+            </w:pPr>
+            <w:r>
+              <w:rPr>
+                <w:rFonts w:ascii="Arial" w:eastAsia="Arial" w:hAnsi="Arial" w:cs="Arial"/>
+                <w:color w:val="002060"/>
+                <w:sz w:val="20"/>
+                <w:szCs w:val="20"/>
+              </w:rPr>
+              <w:t>Corrección de Errores</w:t>
+            </w:r>
+          </w:p>
+        </w:tc>
+      </w:tr>
+      <w:tr>
+        <w:tc>
+          <w:tcPr>
+            <w:tcW w:w="3906" w:type="dxa"/>
+            <w:shd w:val="clear" w:color="auto" w:fill="auto"/>
+            <w:vAlign w:val="center"/>
+          </w:tcPr>
+          <w:p>
+            <w:pPr>
+              <w:spacing w:line="240" w:lineRule="auto"/>
+              <w:rPr>
+                <w:rFonts w:ascii="Arial" w:eastAsia="Arial" w:hAnsi="Arial" w:cs="Arial"/>
+                <w:color w:val="002060"/>
+                <w:sz w:val="20"/>
+                <w:szCs w:val="20"/>
+              </w:rPr>
+            </w:pPr>
+            <w:r>
+              <w:rPr>
+                <w:rFonts w:ascii="Arial" w:eastAsia="Arial" w:hAnsi="Arial" w:cs="Arial"/>
+                <w:color w:val="002060"/>
+                <w:sz w:val="20"/>
+                <w:szCs w:val="20"/>
+              </w:rPr>
+              <w:t>Acta de Reunión Interna</w:t>
+            </w:r>
+          </w:p>
+        </w:tc>
+        <w:tc>
+          <w:tcPr>
+            <w:tcW w:w="3748" w:type="dxa"/>
+            <w:vAlign w:val="center"/>
+          </w:tcPr>
+          <w:p>
+            <w:pPr>
+              <w:spacing w:line="240" w:lineRule="auto"/>
+              <w:rPr>
+                <w:rFonts w:ascii="Arial" w:eastAsia="Arial" w:hAnsi="Arial" w:cs="Arial"/>
+                <w:color w:val="002060"/>
+                <w:sz w:val="20"/>
+                <w:szCs w:val="20"/>
+              </w:rPr>
+            </w:pPr>
+            <w:r>
+              <w:rPr>
+                <w:rFonts w:ascii="Arial" w:eastAsia="Arial" w:hAnsi="Arial" w:cs="Arial"/>
+                <w:color w:val="002060"/>
+                <w:sz w:val="20"/>
+                <w:szCs w:val="20"/>
+              </w:rPr>
+              <w:t xml:space="preserve">Documento </w:t>
+            </w:r>
+            <w:bookmarkStart w:id="0" w:name="_GoBack"/>
+            <w:r>
+              <w:rPr>
+                <w:rFonts w:ascii="Arial" w:eastAsia="Arial" w:hAnsi="Arial" w:cs="Arial"/>
+                <w:color w:val="002060"/>
+                <w:sz w:val="20"/>
+                <w:szCs w:val="20"/>
+              </w:rPr>
+              <w:t>Actual</w:t>
+            </w:r>
+            <w:bookmarkEnd w:id="0"/>
+          </w:p>
+        </w:tc>
+      </w:tr>
+      <w:tr>
+        <w:tc>
+          <w:tcPr>
+            <w:tcW w:w="3906" w:type="dxa"/>
+            <w:shd w:val="clear" w:color="auto" w:fill="auto"/>
+            <w:vAlign w:val="center"/>
+          </w:tcPr>
+          <w:p>
+            <w:pPr>
+              <w:spacing w:line="240" w:lineRule="auto"/>
+              <w:rPr>
+                <w:rFonts w:ascii="Arial" w:eastAsia="Arial" w:hAnsi="Arial" w:cs="Arial"/>
+                <w:color w:val="002060"/>
+                <w:sz w:val="20"/>
+                <w:szCs w:val="20"/>
+              </w:rPr>
+            </w:pPr>
+            <w:r>
+              <w:rPr>
+                <w:rFonts w:ascii="Arial" w:eastAsia="Arial" w:hAnsi="Arial" w:cs="Arial"/>
+                <w:color w:val="002060"/>
+                <w:sz w:val="20"/>
+                <w:szCs w:val="20"/>
+              </w:rPr>
+              <w:t>Acta de Reunión Externa</w:t>
+            </w:r>
+          </w:p>
+        </w:tc>
+        <w:tc>
+          <w:tcPr>
+            <w:tcW w:w="3748" w:type="dxa"/>
+            <w:vAlign w:val="center"/>
+          </w:tcPr>
+          <w:p>
+            <w:pPr>
+              <w:spacing w:line="240" w:lineRule="auto"/>
+              <w:rPr>
+                <w:rFonts w:ascii="Arial" w:eastAsia="Arial" w:hAnsi="Arial" w:cs="Arial"/>
+                <w:color w:val="002060"/>
+                <w:sz w:val="20"/>
+                <w:szCs w:val="20"/>
+              </w:rPr>
+            </w:pPr>
+            <w:r>
+              <w:rPr>
+                <w:rFonts w:ascii="Arial" w:eastAsia="Arial" w:hAnsi="Arial" w:cs="Arial"/>
+                <w:color w:val="002060"/>
+                <w:sz w:val="20"/>
+                <w:szCs w:val="20"/>
+              </w:rPr>
+              <w:t>Revisión de Reunión ejecutada el 19-09-2015</w:t>
+            </w:r>
+          </w:p>
+        </w:tc>
+      </w:tr>
+      <w:tr>
+        <w:tc>
+          <w:tcPr>
+            <w:tcW w:w="3906" w:type="dxa"/>
+            <w:shd w:val="clear" w:color="auto" w:fill="auto"/>
+            <w:vAlign w:val="center"/>
+          </w:tcPr>
+          <w:p>
+            <w:pPr>
+              <w:spacing w:line="240" w:lineRule="auto"/>
+              <w:rPr>
+                <w:rFonts w:ascii="Arial" w:eastAsia="Arial" w:hAnsi="Arial" w:cs="Arial"/>
+                <w:color w:val="002060"/>
+                <w:sz w:val="20"/>
+                <w:szCs w:val="20"/>
+              </w:rPr>
+            </w:pPr>
+            <w:r>
+              <w:rPr>
+                <w:rFonts w:ascii="Arial" w:eastAsia="Arial" w:hAnsi="Arial" w:cs="Arial"/>
+                <w:color w:val="002060"/>
+                <w:sz w:val="20"/>
+                <w:szCs w:val="20"/>
+              </w:rPr>
+              <w:t>Acta de Revisión de Plan de Proyecto</w:t>
+            </w:r>
+          </w:p>
+        </w:tc>
+        <w:tc>
+          <w:tcPr>
+            <w:tcW w:w="3748" w:type="dxa"/>
+            <w:vAlign w:val="center"/>
+          </w:tcPr>
+          <w:p>
+            <w:pPr>
+              <w:spacing w:line="240" w:lineRule="auto"/>
+              <w:rPr>
+                <w:rFonts w:ascii="Arial" w:eastAsia="Arial" w:hAnsi="Arial" w:cs="Arial"/>
+                <w:color w:val="002060"/>
+                <w:sz w:val="20"/>
+                <w:szCs w:val="20"/>
+              </w:rPr>
+            </w:pPr>
+            <w:r>
+              <w:rPr>
+                <w:rFonts w:ascii="Arial" w:eastAsia="Arial" w:hAnsi="Arial" w:cs="Arial"/>
+                <w:color w:val="002060"/>
+                <w:sz w:val="20"/>
+                <w:szCs w:val="20"/>
+              </w:rPr>
+              <w:t>Plantilla de Documento</w:t>
+            </w:r>
+          </w:p>
+        </w:tc>
+      </w:tr>
+      <w:tr>
+        <w:tc>
+          <w:tcPr>
+            <w:tcW w:w="3906" w:type="dxa"/>
+            <w:shd w:val="clear" w:color="auto" w:fill="auto"/>
+            <w:vAlign w:val="center"/>
+          </w:tcPr>
+          <w:p>
+            <w:pPr>
+              <w:spacing w:line="240" w:lineRule="auto"/>
+              <w:rPr>
+                <w:rFonts w:ascii="Arial" w:eastAsia="Arial" w:hAnsi="Arial" w:cs="Arial"/>
+                <w:color w:val="002060"/>
+                <w:sz w:val="20"/>
+                <w:szCs w:val="20"/>
+              </w:rPr>
+            </w:pPr>
+            <w:r>
+              <w:rPr>
+                <w:rFonts w:ascii="Arial" w:eastAsia="Arial" w:hAnsi="Arial" w:cs="Arial"/>
+                <w:color w:val="002060"/>
+                <w:sz w:val="20"/>
+                <w:szCs w:val="20"/>
+              </w:rPr>
+              <w:t>Acta de Cierre de Proyecto</w:t>
+            </w:r>
+          </w:p>
+        </w:tc>
+        <w:tc>
+          <w:tcPr>
+            <w:tcW w:w="3748" w:type="dxa"/>
+            <w:vAlign w:val="center"/>
+          </w:tcPr>
+          <w:p>
+            <w:pPr>
+              <w:spacing w:line="240" w:lineRule="auto"/>
+              <w:rPr>
+                <w:rFonts w:ascii="Arial" w:eastAsia="Arial" w:hAnsi="Arial" w:cs="Arial"/>
+                <w:color w:val="002060"/>
+                <w:sz w:val="20"/>
+                <w:szCs w:val="20"/>
+              </w:rPr>
+            </w:pPr>
+            <w:r>
+              <w:rPr>
+                <w:rFonts w:ascii="Arial" w:eastAsia="Arial" w:hAnsi="Arial" w:cs="Arial"/>
+                <w:color w:val="002060"/>
+                <w:sz w:val="20"/>
+                <w:szCs w:val="20"/>
+              </w:rPr>
+              <w:t>Plantilla de Documento</w:t>
+            </w:r>
+          </w:p>
+        </w:tc>
+      </w:tr>
+      <w:tr>
+        <w:tc>
+          <w:tcPr>
+            <w:tcW w:w="3906" w:type="dxa"/>
+            <w:shd w:val="clear" w:color="auto" w:fill="auto"/>
+            <w:vAlign w:val="center"/>
+          </w:tcPr>
+          <w:p>
+            <w:pPr>
+              <w:spacing w:line="240" w:lineRule="auto"/>
+              <w:rPr>
+                <w:rFonts w:ascii="Arial" w:eastAsia="Arial" w:hAnsi="Arial" w:cs="Arial"/>
+                <w:color w:val="002060"/>
+                <w:sz w:val="20"/>
+                <w:szCs w:val="20"/>
+              </w:rPr>
+            </w:pPr>
+            <w:r>
+              <w:rPr>
+                <w:rFonts w:ascii="Arial" w:eastAsia="Arial" w:hAnsi="Arial" w:cs="Arial"/>
+                <w:color w:val="002060"/>
+                <w:sz w:val="20"/>
+                <w:szCs w:val="20"/>
+              </w:rPr>
+              <w:t>Acta de Relatorio de Proyecto</w:t>
+            </w:r>
+          </w:p>
+        </w:tc>
+        <w:tc>
+          <w:tcPr>
+            <w:tcW w:w="3748" w:type="dxa"/>
+            <w:vAlign w:val="center"/>
+          </w:tcPr>
+          <w:p>
+            <w:pPr>
+              <w:spacing w:line="240" w:lineRule="auto"/>
+              <w:rPr>
+                <w:rFonts w:ascii="Arial" w:eastAsia="Arial" w:hAnsi="Arial" w:cs="Arial"/>
+                <w:color w:val="002060"/>
+                <w:sz w:val="20"/>
+                <w:szCs w:val="20"/>
+              </w:rPr>
+            </w:pPr>
+            <w:r>
+              <w:rPr>
+                <w:rFonts w:ascii="Arial" w:eastAsia="Arial" w:hAnsi="Arial" w:cs="Arial"/>
+                <w:color w:val="002060"/>
+                <w:sz w:val="20"/>
+                <w:szCs w:val="20"/>
+              </w:rPr>
+              <w:t>Plantilla de Documento</w:t>
+            </w:r>
+          </w:p>
+        </w:tc>
+      </w:tr>
+      <w:tr>
+        <w:tc>
+          <w:tcPr>
+            <w:tcW w:w="3906" w:type="dxa"/>
+            <w:shd w:val="clear" w:color="auto" w:fill="auto"/>
+            <w:vAlign w:val="center"/>
+          </w:tcPr>
+          <w:p>
+            <w:pPr>
+              <w:spacing w:line="240" w:lineRule="auto"/>
+              <w:rPr>
+                <w:rFonts w:ascii="Arial" w:eastAsia="Arial" w:hAnsi="Arial" w:cs="Arial"/>
+                <w:color w:val="002060"/>
+                <w:sz w:val="20"/>
+                <w:szCs w:val="20"/>
+              </w:rPr>
+            </w:pPr>
+            <w:r>
+              <w:rPr>
+                <w:rFonts w:ascii="Arial" w:eastAsia="Arial" w:hAnsi="Arial" w:cs="Arial"/>
+                <w:color w:val="002060"/>
+                <w:sz w:val="20"/>
+                <w:szCs w:val="20"/>
+              </w:rPr>
+              <w:lastRenderedPageBreak/>
+              <w:t>Informe Avance Quincenal</w:t>
+            </w:r>
+          </w:p>
+        </w:tc>
+        <w:tc>
+          <w:tcPr>
+            <w:tcW w:w="3748" w:type="dxa"/>
+            <w:vAlign w:val="center"/>
+          </w:tcPr>
+          <w:p>
+            <w:pPr>
+              <w:spacing w:line="240" w:lineRule="auto"/>
+              <w:rPr>
+                <w:rFonts w:ascii="Arial" w:eastAsia="Arial" w:hAnsi="Arial" w:cs="Arial"/>
+                <w:color w:val="002060"/>
+                <w:sz w:val="20"/>
+                <w:szCs w:val="20"/>
+              </w:rPr>
+            </w:pPr>
+            <w:r>
+              <w:rPr>
+                <w:rFonts w:ascii="Arial" w:eastAsia="Arial" w:hAnsi="Arial" w:cs="Arial"/>
+                <w:color w:val="002060"/>
+                <w:sz w:val="20"/>
+                <w:szCs w:val="20"/>
+              </w:rPr>
+              <w:t>Documento sin versionamiento</w:t>
+            </w:r>
+          </w:p>
+        </w:tc>
+      </w:tr>
+      <w:tr>
+        <w:tc>
+          <w:tcPr>
+            <w:tcW w:w="3906" w:type="dxa"/>
+            <w:shd w:val="clear" w:color="auto" w:fill="auto"/>
+            <w:vAlign w:val="center"/>
+          </w:tcPr>
+          <w:p>
+            <w:pPr>
+              <w:spacing w:line="240" w:lineRule="auto"/>
+              <w:rPr>
+                <w:rFonts w:ascii="Arial" w:eastAsia="Arial" w:hAnsi="Arial" w:cs="Arial"/>
+                <w:color w:val="002060"/>
+                <w:sz w:val="20"/>
+                <w:szCs w:val="20"/>
+              </w:rPr>
+            </w:pPr>
+            <w:r>
+              <w:rPr>
+                <w:rFonts w:ascii="Arial" w:eastAsia="Arial" w:hAnsi="Arial" w:cs="Arial"/>
+                <w:color w:val="002060"/>
+                <w:sz w:val="20"/>
+                <w:szCs w:val="20"/>
+              </w:rPr>
+              <w:t>Aceptación de Entregables</w:t>
+            </w:r>
+          </w:p>
+        </w:tc>
+        <w:tc>
+          <w:tcPr>
+            <w:tcW w:w="3748" w:type="dxa"/>
+            <w:vAlign w:val="center"/>
+          </w:tcPr>
+          <w:p>
+            <w:pPr>
+              <w:spacing w:line="240" w:lineRule="auto"/>
+              <w:rPr>
+                <w:rFonts w:ascii="Arial" w:eastAsia="Arial" w:hAnsi="Arial" w:cs="Arial"/>
+                <w:color w:val="002060"/>
+                <w:sz w:val="20"/>
+                <w:szCs w:val="20"/>
+              </w:rPr>
+            </w:pPr>
+            <w:r>
+              <w:rPr>
+                <w:rFonts w:ascii="Arial" w:eastAsia="Arial" w:hAnsi="Arial" w:cs="Arial"/>
+                <w:color w:val="002060"/>
+                <w:sz w:val="20"/>
+                <w:szCs w:val="20"/>
+              </w:rPr>
+              <w:t>Revisión de Acta presentada el 19-09-2015</w:t>
+            </w:r>
+          </w:p>
+        </w:tc>
+      </w:tr>
+      <w:tr>
+        <w:tc>
+          <w:tcPr>
+            <w:tcW w:w="3906" w:type="dxa"/>
+            <w:shd w:val="clear" w:color="auto" w:fill="auto"/>
+            <w:vAlign w:val="center"/>
+          </w:tcPr>
+          <w:p>
+            <w:pPr>
+              <w:spacing w:line="240" w:lineRule="auto"/>
+              <w:rPr>
+                <w:rFonts w:ascii="Arial" w:eastAsia="Arial" w:hAnsi="Arial" w:cs="Arial"/>
+                <w:color w:val="002060"/>
+                <w:sz w:val="20"/>
+                <w:szCs w:val="20"/>
+              </w:rPr>
+            </w:pPr>
+            <w:r>
+              <w:rPr>
+                <w:rFonts w:ascii="Arial" w:eastAsia="Arial" w:hAnsi="Arial" w:cs="Arial"/>
+                <w:color w:val="002060"/>
+                <w:sz w:val="20"/>
+                <w:szCs w:val="20"/>
+              </w:rPr>
+              <w:t>Registro de Riesgos</w:t>
+            </w:r>
+          </w:p>
+        </w:tc>
+        <w:tc>
+          <w:tcPr>
+            <w:tcW w:w="3748" w:type="dxa"/>
+            <w:vAlign w:val="center"/>
+          </w:tcPr>
+          <w:p>
+            <w:pPr>
+              <w:spacing w:line="240" w:lineRule="auto"/>
+              <w:rPr>
+                <w:rFonts w:ascii="Arial" w:eastAsia="Arial" w:hAnsi="Arial" w:cs="Arial"/>
+                <w:color w:val="002060"/>
+                <w:sz w:val="20"/>
+                <w:szCs w:val="20"/>
+              </w:rPr>
+            </w:pPr>
+            <w:r>
+              <w:rPr>
+                <w:rFonts w:ascii="Arial" w:eastAsia="Arial" w:hAnsi="Arial" w:cs="Arial"/>
+                <w:color w:val="002060"/>
+                <w:sz w:val="20"/>
+                <w:szCs w:val="20"/>
+              </w:rPr>
+              <w:t>Corrección de Errores</w:t>
+            </w:r>
+          </w:p>
+        </w:tc>
+      </w:tr>
+      <w:tr>
+        <w:trPr>
+          <w:trHeight w:val="280"/>
+        </w:trPr>
+        <w:tc>
+          <w:tcPr>
+            <w:tcW w:w="3906" w:type="dxa"/>
+            <w:shd w:val="clear" w:color="auto" w:fill="auto"/>
+            <w:vAlign w:val="center"/>
+          </w:tcPr>
+          <w:p>
+            <w:pPr>
+              <w:spacing w:line="240" w:lineRule="auto"/>
+              <w:rPr>
+                <w:rFonts w:ascii="Arial" w:eastAsia="Arial" w:hAnsi="Arial" w:cs="Arial"/>
+                <w:color w:val="002060"/>
+                <w:sz w:val="20"/>
+                <w:szCs w:val="20"/>
+              </w:rPr>
+            </w:pPr>
+            <w:r>
+              <w:rPr>
+                <w:rFonts w:ascii="Arial" w:eastAsia="Arial" w:hAnsi="Arial" w:cs="Arial"/>
+                <w:color w:val="002060"/>
+                <w:sz w:val="20"/>
+                <w:szCs w:val="20"/>
+              </w:rPr>
+              <w:t>CheckList de Aseguramiento de Calidad</w:t>
+            </w:r>
+          </w:p>
+        </w:tc>
+        <w:tc>
+          <w:tcPr>
+            <w:tcW w:w="3748" w:type="dxa"/>
+            <w:vAlign w:val="center"/>
+          </w:tcPr>
+          <w:p>
+            <w:pPr>
+              <w:spacing w:line="240" w:lineRule="auto"/>
+              <w:rPr>
+                <w:rFonts w:ascii="Arial" w:eastAsia="Arial" w:hAnsi="Arial" w:cs="Arial"/>
+                <w:color w:val="002060"/>
+                <w:sz w:val="20"/>
+                <w:szCs w:val="20"/>
+              </w:rPr>
+            </w:pPr>
+            <w:r>
+              <w:rPr>
+                <w:rFonts w:ascii="Arial" w:eastAsia="Arial" w:hAnsi="Arial" w:cs="Arial"/>
+                <w:color w:val="002060"/>
+                <w:sz w:val="20"/>
+                <w:szCs w:val="20"/>
+              </w:rPr>
+              <w:t>Plantilla de Documento</w:t>
+            </w:r>
+          </w:p>
+        </w:tc>
+      </w:tr>
+      <w:tr>
+        <w:trPr>
+          <w:trHeight w:val="340"/>
+        </w:trPr>
+        <w:tc>
+          <w:tcPr>
+            <w:tcW w:w="3906" w:type="dxa"/>
+            <w:shd w:val="clear" w:color="auto" w:fill="auto"/>
+            <w:vAlign w:val="center"/>
+          </w:tcPr>
+          <w:p>
+            <w:pPr>
+              <w:spacing w:line="240" w:lineRule="auto"/>
+              <w:rPr>
+                <w:rFonts w:ascii="Arial" w:eastAsia="Arial" w:hAnsi="Arial" w:cs="Arial"/>
+                <w:color w:val="002060"/>
+                <w:sz w:val="20"/>
+                <w:szCs w:val="20"/>
+              </w:rPr>
+            </w:pPr>
+            <w:r>
+              <w:rPr>
+                <w:rFonts w:ascii="Arial" w:eastAsia="Arial" w:hAnsi="Arial" w:cs="Arial"/>
+                <w:color w:val="002060"/>
+                <w:sz w:val="20"/>
+                <w:szCs w:val="20"/>
+              </w:rPr>
+              <w:t>Herramienta Gestión de Aseguramiento de Calidad</w:t>
+            </w:r>
+          </w:p>
+        </w:tc>
+        <w:tc>
+          <w:tcPr>
+            <w:tcW w:w="3748" w:type="dxa"/>
+            <w:vAlign w:val="center"/>
+          </w:tcPr>
+          <w:p>
+            <w:pPr>
+              <w:spacing w:line="240" w:lineRule="auto"/>
+              <w:rPr>
+                <w:rFonts w:ascii="Arial" w:eastAsia="Arial" w:hAnsi="Arial" w:cs="Arial"/>
+                <w:color w:val="002060"/>
+                <w:sz w:val="20"/>
+                <w:szCs w:val="20"/>
+              </w:rPr>
+            </w:pPr>
+            <w:r>
+              <w:rPr>
+                <w:rFonts w:ascii="Arial" w:eastAsia="Arial" w:hAnsi="Arial" w:cs="Arial"/>
+                <w:color w:val="002060"/>
+                <w:sz w:val="20"/>
+                <w:szCs w:val="20"/>
+              </w:rPr>
+              <w:t>Plantilla de Documento</w:t>
+            </w:r>
+          </w:p>
+        </w:tc>
+      </w:tr>
+      <w:tr>
+        <w:trPr>
+          <w:trHeight w:val="340"/>
+        </w:trPr>
+        <w:tc>
+          <w:tcPr>
+            <w:tcW w:w="3906" w:type="dxa"/>
+            <w:shd w:val="clear" w:color="auto" w:fill="auto"/>
+            <w:vAlign w:val="center"/>
+          </w:tcPr>
+          <w:p>
+            <w:pPr>
+              <w:spacing w:line="240" w:lineRule="auto"/>
+              <w:rPr>
+                <w:rFonts w:ascii="Arial" w:eastAsia="Arial" w:hAnsi="Arial" w:cs="Arial"/>
+                <w:color w:val="002060"/>
+                <w:sz w:val="20"/>
+                <w:szCs w:val="20"/>
+              </w:rPr>
+            </w:pPr>
+            <w:r>
+              <w:rPr>
+                <w:rFonts w:ascii="Arial" w:eastAsia="Arial" w:hAnsi="Arial" w:cs="Arial"/>
+                <w:color w:val="002060"/>
+                <w:sz w:val="20"/>
+                <w:szCs w:val="20"/>
+              </w:rPr>
+              <w:t>Proceso Aseguramiento Calidad</w:t>
+            </w:r>
+          </w:p>
+        </w:tc>
+        <w:tc>
+          <w:tcPr>
+            <w:tcW w:w="3748" w:type="dxa"/>
+            <w:vAlign w:val="center"/>
+          </w:tcPr>
+          <w:p>
+            <w:pPr>
+              <w:spacing w:line="240" w:lineRule="auto"/>
+              <w:rPr>
+                <w:rFonts w:ascii="Arial" w:eastAsia="Arial" w:hAnsi="Arial" w:cs="Arial"/>
+                <w:color w:val="002060"/>
+                <w:sz w:val="20"/>
+                <w:szCs w:val="20"/>
+              </w:rPr>
+            </w:pPr>
+            <w:r>
+              <w:rPr>
+                <w:rFonts w:ascii="Arial" w:eastAsia="Arial" w:hAnsi="Arial" w:cs="Arial"/>
+                <w:color w:val="002060"/>
+                <w:sz w:val="20"/>
+                <w:szCs w:val="20"/>
+              </w:rPr>
+              <w:t>Plantilla de Documento</w:t>
+            </w:r>
+          </w:p>
+        </w:tc>
+      </w:tr>
+      <w:tr>
+        <w:trPr>
+          <w:trHeight w:val="260"/>
+        </w:trPr>
+        <w:tc>
+          <w:tcPr>
+            <w:tcW w:w="3906" w:type="dxa"/>
+            <w:shd w:val="clear" w:color="auto" w:fill="auto"/>
+            <w:vAlign w:val="center"/>
+          </w:tcPr>
+          <w:p>
+            <w:pPr>
+              <w:spacing w:line="240" w:lineRule="auto"/>
+              <w:rPr>
+                <w:rFonts w:ascii="Arial" w:eastAsia="Arial" w:hAnsi="Arial" w:cs="Arial"/>
+                <w:color w:val="002060"/>
+                <w:sz w:val="20"/>
+                <w:szCs w:val="20"/>
+              </w:rPr>
+            </w:pPr>
+            <w:r>
+              <w:rPr>
+                <w:rFonts w:ascii="Arial" w:eastAsia="Arial" w:hAnsi="Arial" w:cs="Arial"/>
+                <w:color w:val="002060"/>
+                <w:sz w:val="20"/>
+                <w:szCs w:val="20"/>
+              </w:rPr>
+              <w:t>Solicitud de Aseguramiento de Calidad</w:t>
+            </w:r>
+          </w:p>
+        </w:tc>
+        <w:tc>
+          <w:tcPr>
+            <w:tcW w:w="3748" w:type="dxa"/>
+            <w:vAlign w:val="center"/>
+          </w:tcPr>
+          <w:p>
+            <w:pPr>
+              <w:spacing w:line="240" w:lineRule="auto"/>
+              <w:rPr>
+                <w:rFonts w:ascii="Arial" w:eastAsia="Arial" w:hAnsi="Arial" w:cs="Arial"/>
+                <w:color w:val="002060"/>
+                <w:sz w:val="20"/>
+                <w:szCs w:val="20"/>
+              </w:rPr>
+            </w:pPr>
+            <w:r>
+              <w:rPr>
+                <w:rFonts w:ascii="Arial" w:eastAsia="Arial" w:hAnsi="Arial" w:cs="Arial"/>
+                <w:color w:val="002060"/>
+                <w:sz w:val="20"/>
+                <w:szCs w:val="20"/>
+              </w:rPr>
+              <w:t>Plantilla de Documento</w:t>
+            </w:r>
+          </w:p>
+        </w:tc>
+      </w:tr>
+      <w:tr>
+        <w:trPr>
+          <w:trHeight w:val="260"/>
+        </w:trPr>
+        <w:tc>
+          <w:tcPr>
+            <w:tcW w:w="3906" w:type="dxa"/>
+            <w:shd w:val="clear" w:color="auto" w:fill="auto"/>
+            <w:vAlign w:val="center"/>
+          </w:tcPr>
+          <w:p>
+            <w:pPr>
+              <w:spacing w:line="240" w:lineRule="auto"/>
+              <w:rPr>
+                <w:rFonts w:ascii="Arial" w:eastAsia="Arial" w:hAnsi="Arial" w:cs="Arial"/>
+                <w:color w:val="002060"/>
+                <w:sz w:val="20"/>
+                <w:szCs w:val="20"/>
+              </w:rPr>
+            </w:pPr>
+            <w:r>
+              <w:rPr>
+                <w:rFonts w:ascii="Arial" w:eastAsia="Arial" w:hAnsi="Arial" w:cs="Arial"/>
+                <w:color w:val="002060"/>
+                <w:sz w:val="20"/>
+                <w:szCs w:val="20"/>
+              </w:rPr>
+              <w:t>Lista Maestra de Requerimientos</w:t>
+            </w:r>
+          </w:p>
+        </w:tc>
+        <w:tc>
+          <w:tcPr>
+            <w:tcW w:w="3748" w:type="dxa"/>
+            <w:vAlign w:val="center"/>
+          </w:tcPr>
+          <w:p>
+            <w:pPr>
+              <w:spacing w:line="240" w:lineRule="auto"/>
+              <w:rPr>
+                <w:rFonts w:ascii="Arial" w:eastAsia="Arial" w:hAnsi="Arial" w:cs="Arial"/>
+                <w:color w:val="002060"/>
+                <w:sz w:val="20"/>
+                <w:szCs w:val="20"/>
+              </w:rPr>
+            </w:pPr>
+            <w:r>
+              <w:rPr>
+                <w:rFonts w:ascii="Arial" w:eastAsia="Arial" w:hAnsi="Arial" w:cs="Arial"/>
+                <w:color w:val="002060"/>
+                <w:sz w:val="20"/>
+                <w:szCs w:val="20"/>
+              </w:rPr>
+              <w:t>Plantilla de Documento</w:t>
+            </w:r>
+          </w:p>
+        </w:tc>
+      </w:tr>
+      <w:tr>
+        <w:trPr>
+          <w:trHeight w:val="260"/>
+        </w:trPr>
+        <w:tc>
+          <w:tcPr>
+            <w:tcW w:w="3906" w:type="dxa"/>
+            <w:shd w:val="clear" w:color="auto" w:fill="auto"/>
+            <w:vAlign w:val="center"/>
+          </w:tcPr>
+          <w:p>
+            <w:pPr>
+              <w:spacing w:line="240" w:lineRule="auto"/>
+              <w:rPr>
+                <w:rFonts w:ascii="Arial" w:eastAsia="Arial" w:hAnsi="Arial" w:cs="Arial"/>
+                <w:color w:val="002060"/>
+                <w:sz w:val="20"/>
+                <w:szCs w:val="20"/>
+              </w:rPr>
+            </w:pPr>
+            <w:r>
+              <w:rPr>
+                <w:rFonts w:ascii="Arial" w:eastAsia="Arial" w:hAnsi="Arial" w:cs="Arial"/>
+                <w:color w:val="002060"/>
+                <w:sz w:val="20"/>
+                <w:szCs w:val="20"/>
+              </w:rPr>
+              <w:t>Matriz de Trazabilidad de Requerimientos</w:t>
+            </w:r>
+          </w:p>
+        </w:tc>
+        <w:tc>
+          <w:tcPr>
+            <w:tcW w:w="3748" w:type="dxa"/>
+            <w:vAlign w:val="center"/>
+          </w:tcPr>
+          <w:p>
+            <w:pPr>
+              <w:spacing w:line="240" w:lineRule="auto"/>
+              <w:rPr>
+                <w:rFonts w:ascii="Arial" w:eastAsia="Arial" w:hAnsi="Arial" w:cs="Arial"/>
+                <w:color w:val="002060"/>
+                <w:sz w:val="20"/>
+                <w:szCs w:val="20"/>
+              </w:rPr>
+            </w:pPr>
+            <w:r>
+              <w:rPr>
+                <w:rFonts w:ascii="Arial" w:eastAsia="Arial" w:hAnsi="Arial" w:cs="Arial"/>
+                <w:color w:val="002060"/>
+                <w:sz w:val="20"/>
+                <w:szCs w:val="20"/>
+              </w:rPr>
+              <w:t>Plantilla de Documento</w:t>
+            </w:r>
+          </w:p>
+        </w:tc>
+      </w:tr>
+      <w:tr>
+        <w:trPr>
+          <w:trHeight w:val="260"/>
+        </w:trPr>
+        <w:tc>
+          <w:tcPr>
+            <w:tcW w:w="3906" w:type="dxa"/>
+            <w:shd w:val="clear" w:color="auto" w:fill="auto"/>
+            <w:vAlign w:val="center"/>
+          </w:tcPr>
+          <w:p>
+            <w:pPr>
+              <w:spacing w:line="240" w:lineRule="auto"/>
+              <w:rPr>
+                <w:rFonts w:ascii="Arial" w:eastAsia="Arial" w:hAnsi="Arial" w:cs="Arial"/>
+                <w:color w:val="002060"/>
+                <w:sz w:val="20"/>
+                <w:szCs w:val="20"/>
+              </w:rPr>
+            </w:pPr>
+            <w:r>
+              <w:rPr>
+                <w:rFonts w:ascii="Arial" w:eastAsia="Arial" w:hAnsi="Arial" w:cs="Arial"/>
+                <w:color w:val="002060"/>
+                <w:sz w:val="20"/>
+                <w:szCs w:val="20"/>
+              </w:rPr>
+              <w:t>Proceso Gestión Requerimientos</w:t>
+            </w:r>
+          </w:p>
+        </w:tc>
+        <w:tc>
+          <w:tcPr>
+            <w:tcW w:w="3748" w:type="dxa"/>
+            <w:vAlign w:val="center"/>
+          </w:tcPr>
+          <w:p>
+            <w:pPr>
+              <w:spacing w:line="240" w:lineRule="auto"/>
+              <w:rPr>
+                <w:rFonts w:ascii="Arial" w:eastAsia="Arial" w:hAnsi="Arial" w:cs="Arial"/>
+                <w:color w:val="002060"/>
+                <w:sz w:val="20"/>
+                <w:szCs w:val="20"/>
+              </w:rPr>
+            </w:pPr>
+            <w:r>
+              <w:rPr>
+                <w:rFonts w:ascii="Arial" w:eastAsia="Arial" w:hAnsi="Arial" w:cs="Arial"/>
+                <w:color w:val="002060"/>
+                <w:sz w:val="20"/>
+                <w:szCs w:val="20"/>
+              </w:rPr>
+              <w:t>Plantilla de Documento</w:t>
+            </w:r>
+          </w:p>
+        </w:tc>
+      </w:tr>
+      <w:tr>
+        <w:trPr>
+          <w:trHeight w:val="260"/>
+        </w:trPr>
+        <w:tc>
+          <w:tcPr>
+            <w:tcW w:w="3906" w:type="dxa"/>
+            <w:shd w:val="clear" w:color="auto" w:fill="auto"/>
+            <w:vAlign w:val="center"/>
+          </w:tcPr>
+          <w:p>
+            <w:pPr>
+              <w:spacing w:line="240" w:lineRule="auto"/>
+              <w:rPr>
+                <w:rFonts w:ascii="Arial" w:eastAsia="Arial" w:hAnsi="Arial" w:cs="Arial"/>
+                <w:color w:val="002060"/>
+                <w:sz w:val="20"/>
+                <w:szCs w:val="20"/>
+              </w:rPr>
+            </w:pPr>
+            <w:r>
+              <w:rPr>
+                <w:rFonts w:ascii="Arial" w:eastAsia="Arial" w:hAnsi="Arial" w:cs="Arial"/>
+                <w:color w:val="002060"/>
+                <w:sz w:val="20"/>
+                <w:szCs w:val="20"/>
+              </w:rPr>
+              <w:t>Acta de Solicitud de Cambios a Requerimientos</w:t>
+            </w:r>
+          </w:p>
+        </w:tc>
+        <w:tc>
+          <w:tcPr>
+            <w:tcW w:w="3748" w:type="dxa"/>
+            <w:vAlign w:val="center"/>
+          </w:tcPr>
+          <w:p>
+            <w:pPr>
+              <w:spacing w:line="240" w:lineRule="auto"/>
+              <w:rPr>
+                <w:rFonts w:ascii="Arial" w:eastAsia="Arial" w:hAnsi="Arial" w:cs="Arial"/>
+                <w:color w:val="002060"/>
+                <w:sz w:val="20"/>
+                <w:szCs w:val="20"/>
+              </w:rPr>
+            </w:pPr>
+            <w:r>
+              <w:rPr>
+                <w:rFonts w:ascii="Arial" w:eastAsia="Arial" w:hAnsi="Arial" w:cs="Arial"/>
+                <w:color w:val="002060"/>
+                <w:sz w:val="20"/>
+                <w:szCs w:val="20"/>
+              </w:rPr>
+              <w:t>Plantilla de Documento</w:t>
+            </w:r>
+          </w:p>
+        </w:tc>
+      </w:tr>
+      <w:tr>
+        <w:trPr>
+          <w:trHeight w:val="260"/>
+        </w:trPr>
+        <w:tc>
+          <w:tcPr>
+            <w:tcW w:w="3906" w:type="dxa"/>
+            <w:shd w:val="clear" w:color="auto" w:fill="auto"/>
+            <w:vAlign w:val="center"/>
+          </w:tcPr>
+          <w:p>
+            <w:pPr>
+              <w:spacing w:line="240" w:lineRule="auto"/>
+              <w:rPr>
+                <w:rFonts w:ascii="Arial" w:eastAsia="Arial" w:hAnsi="Arial" w:cs="Arial"/>
+                <w:color w:val="002060"/>
+                <w:sz w:val="20"/>
+                <w:szCs w:val="20"/>
+              </w:rPr>
+            </w:pPr>
+            <w:r>
+              <w:rPr>
+                <w:rFonts w:ascii="Arial" w:eastAsia="Arial" w:hAnsi="Arial" w:cs="Arial"/>
+                <w:color w:val="002060"/>
+                <w:sz w:val="20"/>
+                <w:szCs w:val="20"/>
+              </w:rPr>
+              <w:t>Registro de Cambios a Requerimientos</w:t>
+            </w:r>
+          </w:p>
+        </w:tc>
+        <w:tc>
+          <w:tcPr>
+            <w:tcW w:w="3748" w:type="dxa"/>
+            <w:vAlign w:val="center"/>
+          </w:tcPr>
+          <w:p>
+            <w:pPr>
+              <w:spacing w:line="240" w:lineRule="auto"/>
+              <w:rPr>
+                <w:rFonts w:ascii="Arial" w:eastAsia="Arial" w:hAnsi="Arial" w:cs="Arial"/>
+                <w:color w:val="002060"/>
+                <w:sz w:val="20"/>
+                <w:szCs w:val="20"/>
+              </w:rPr>
+            </w:pPr>
+            <w:r>
+              <w:rPr>
+                <w:rFonts w:ascii="Arial" w:eastAsia="Arial" w:hAnsi="Arial" w:cs="Arial"/>
+                <w:color w:val="002060"/>
+                <w:sz w:val="20"/>
+                <w:szCs w:val="20"/>
+              </w:rPr>
+              <w:t>Plantilla de Documento</w:t>
+            </w:r>
+          </w:p>
+        </w:tc>
+      </w:tr>
+      <w:tr>
+        <w:trPr>
+          <w:trHeight w:val="260"/>
+        </w:trPr>
+        <w:tc>
+          <w:tcPr>
+            <w:tcW w:w="3906" w:type="dxa"/>
+            <w:shd w:val="clear" w:color="auto" w:fill="auto"/>
+            <w:vAlign w:val="center"/>
+          </w:tcPr>
+          <w:p>
+            <w:pPr>
+              <w:spacing w:line="240" w:lineRule="auto"/>
+              <w:rPr>
+                <w:rFonts w:ascii="Arial" w:eastAsia="Arial" w:hAnsi="Arial" w:cs="Arial"/>
+                <w:color w:val="002060"/>
+                <w:sz w:val="20"/>
+                <w:szCs w:val="20"/>
+              </w:rPr>
+            </w:pPr>
+            <w:r>
+              <w:rPr>
+                <w:rFonts w:ascii="Arial" w:eastAsia="Arial" w:hAnsi="Arial" w:cs="Arial"/>
+                <w:color w:val="002060"/>
+                <w:sz w:val="20"/>
+                <w:szCs w:val="20"/>
+              </w:rPr>
+              <w:t>Solicitud de Cambios a Requerimientos</w:t>
+            </w:r>
+          </w:p>
+        </w:tc>
+        <w:tc>
+          <w:tcPr>
+            <w:tcW w:w="3748" w:type="dxa"/>
+            <w:vAlign w:val="center"/>
+          </w:tcPr>
+          <w:p>
+            <w:pPr>
+              <w:spacing w:line="240" w:lineRule="auto"/>
+              <w:rPr>
+                <w:rFonts w:ascii="Arial" w:eastAsia="Arial" w:hAnsi="Arial" w:cs="Arial"/>
+                <w:color w:val="002060"/>
+                <w:sz w:val="20"/>
+                <w:szCs w:val="20"/>
+              </w:rPr>
+            </w:pPr>
+            <w:r>
+              <w:rPr>
+                <w:rFonts w:ascii="Arial" w:eastAsia="Arial" w:hAnsi="Arial" w:cs="Arial"/>
+                <w:color w:val="002060"/>
+                <w:sz w:val="20"/>
+                <w:szCs w:val="20"/>
+              </w:rPr>
+              <w:t>Plantilla de Documento</w:t>
+            </w:r>
+          </w:p>
+        </w:tc>
+      </w:tr>
+      <w:tr>
+        <w:trPr>
+          <w:trHeight w:val="260"/>
+        </w:trPr>
+        <w:tc>
+          <w:tcPr>
+            <w:tcW w:w="3906" w:type="dxa"/>
+            <w:shd w:val="clear" w:color="auto" w:fill="auto"/>
+            <w:vAlign w:val="center"/>
+          </w:tcPr>
+          <w:p>
+            <w:pPr>
+              <w:spacing w:line="240" w:lineRule="auto"/>
+              <w:rPr>
+                <w:rFonts w:ascii="Arial" w:eastAsia="Arial" w:hAnsi="Arial" w:cs="Arial"/>
+                <w:color w:val="000000"/>
+                <w:sz w:val="20"/>
+                <w:szCs w:val="20"/>
+              </w:rPr>
+            </w:pPr>
+            <w:r>
+              <w:rPr>
+                <w:rFonts w:ascii="Arial" w:eastAsia="Arial" w:hAnsi="Arial" w:cs="Arial"/>
+                <w:color w:val="002060"/>
+                <w:sz w:val="20"/>
+                <w:szCs w:val="20"/>
+              </w:rPr>
+              <w:t>Documento de Análisis</w:t>
+            </w:r>
+          </w:p>
+        </w:tc>
+        <w:tc>
+          <w:tcPr>
+            <w:tcW w:w="3748" w:type="dxa"/>
+            <w:vAlign w:val="center"/>
+          </w:tcPr>
+          <w:p>
+            <w:pPr>
+              <w:spacing w:line="240" w:lineRule="auto"/>
+              <w:rPr>
+                <w:rFonts w:ascii="Arial" w:eastAsia="Arial" w:hAnsi="Arial" w:cs="Arial"/>
+                <w:color w:val="002060"/>
+                <w:sz w:val="20"/>
+                <w:szCs w:val="20"/>
+              </w:rPr>
+            </w:pPr>
+            <w:r>
+              <w:rPr>
+                <w:rFonts w:ascii="Arial" w:eastAsia="Arial" w:hAnsi="Arial" w:cs="Arial"/>
+                <w:color w:val="002060"/>
+                <w:sz w:val="20"/>
+                <w:szCs w:val="20"/>
+              </w:rPr>
+              <w:t>Plantilla de Documento</w:t>
+            </w:r>
+          </w:p>
+        </w:tc>
+      </w:tr>
+      <w:tr>
+        <w:trPr>
+          <w:trHeight w:val="260"/>
+        </w:trPr>
+        <w:tc>
+          <w:tcPr>
+            <w:tcW w:w="3906" w:type="dxa"/>
+            <w:shd w:val="clear" w:color="auto" w:fill="auto"/>
+            <w:vAlign w:val="center"/>
+          </w:tcPr>
+          <w:p>
+            <w:pPr>
+              <w:spacing w:line="240" w:lineRule="auto"/>
+              <w:rPr>
+                <w:rFonts w:ascii="Arial" w:eastAsia="Arial" w:hAnsi="Arial" w:cs="Arial"/>
+                <w:color w:val="002060"/>
+                <w:sz w:val="20"/>
+                <w:szCs w:val="20"/>
+              </w:rPr>
+            </w:pPr>
+            <w:r>
+              <w:rPr>
+                <w:rFonts w:ascii="Arial" w:eastAsia="Arial" w:hAnsi="Arial" w:cs="Arial"/>
+                <w:color w:val="002060"/>
+                <w:sz w:val="20"/>
+                <w:szCs w:val="20"/>
+              </w:rPr>
+              <w:t>Documento de Diseño</w:t>
+            </w:r>
+          </w:p>
+        </w:tc>
+        <w:tc>
+          <w:tcPr>
+            <w:tcW w:w="3748" w:type="dxa"/>
+            <w:vAlign w:val="center"/>
+          </w:tcPr>
+          <w:p>
+            <w:pPr>
+              <w:spacing w:line="240" w:lineRule="auto"/>
+              <w:rPr>
+                <w:rFonts w:ascii="Arial" w:eastAsia="Arial" w:hAnsi="Arial" w:cs="Arial"/>
+                <w:color w:val="002060"/>
+                <w:sz w:val="20"/>
+                <w:szCs w:val="20"/>
+              </w:rPr>
+            </w:pPr>
+            <w:r>
+              <w:rPr>
+                <w:rFonts w:ascii="Arial" w:eastAsia="Arial" w:hAnsi="Arial" w:cs="Arial"/>
+                <w:color w:val="002060"/>
+                <w:sz w:val="20"/>
+                <w:szCs w:val="20"/>
+              </w:rPr>
+              <w:t>Plantilla de Documento</w:t>
+            </w:r>
+          </w:p>
+        </w:tc>
+      </w:tr>
+    </w:tbl>
+    <w:p>
+      <w:pPr>
+        <w:pStyle w:val="Prrafodelista"/>
+        <w:jc w:val="both"/>
+      </w:pPr>
     </w:p>
     <w:p>
       <w:pPr>
@@ -814,393 +2157,22 @@
         <w:t xml:space="preserve">Se </w:t>
       </w:r>
       <w:r>
-        <w:t>definió</w:t>
-      </w:r>
-      <w:r>
-        <w:t xml:space="preserve"> los Objetivos del Proyecto.</w:t>
-      </w:r>
-    </w:p>
-    <w:p>
-      <w:pPr>
-        <w:pStyle w:val="Prrafodelista"/>
-        <w:numPr>
-          <w:ilvl w:val="0"/>
-          <w:numId w:val="2"/>
-        </w:numPr>
-        <w:jc w:val="both"/>
-      </w:pPr>
-      <w:r>
-        <w:t>S</w:t>
-      </w:r>
-      <w:r>
-        <w:t>e</w:t>
-      </w:r>
-      <w:r>
-        <w:t xml:space="preserve"> </w:t>
-      </w:r>
-      <w:r>
-        <w:t>definió</w:t>
-      </w:r>
-      <w:r>
-        <w:t xml:space="preserve"> Lista de Entregables del Proyecto </w:t>
-      </w:r>
-      <w:r>
-        <w:t xml:space="preserve">para la etapa de Gestión PP-PMC, que incluyen los </w:t>
-      </w:r>
-      <w:r>
-        <w:t xml:space="preserve">siguientes </w:t>
-      </w:r>
-      <w:r>
-        <w:t>documentos:</w:t>
-      </w:r>
-    </w:p>
-    <w:p>
-      <w:pPr>
-        <w:pStyle w:val="Prrafodelista"/>
-        <w:numPr>
-          <w:ilvl w:val="0"/>
-          <w:numId w:val="7"/>
-        </w:numPr>
-        <w:ind w:left="2835"/>
-      </w:pPr>
-      <w:r>
-        <w:t>Plan de Proyecto</w:t>
-      </w:r>
-    </w:p>
-    <w:p>
-      <w:pPr>
-        <w:pStyle w:val="Prrafodelista"/>
-        <w:numPr>
-          <w:ilvl w:val="0"/>
-          <w:numId w:val="7"/>
-        </w:numPr>
-        <w:ind w:left="2835"/>
-      </w:pPr>
-      <w:r>
-        <w:t>Cronograma de Actividades</w:t>
-      </w:r>
-    </w:p>
-    <w:p>
-      <w:pPr>
-        <w:pStyle w:val="Prrafodelista"/>
-        <w:numPr>
-          <w:ilvl w:val="0"/>
-          <w:numId w:val="7"/>
-        </w:numPr>
-        <w:ind w:left="2835"/>
-      </w:pPr>
-      <w:r>
-        <w:t>Proceso de Gestión</w:t>
-      </w:r>
-    </w:p>
-    <w:p>
-      <w:pPr>
-        <w:pStyle w:val="Prrafodelista"/>
-        <w:numPr>
-          <w:ilvl w:val="0"/>
-          <w:numId w:val="7"/>
-        </w:numPr>
-        <w:ind w:left="2835"/>
-      </w:pPr>
-      <w:r>
-        <w:t>Registro de Riesgos</w:t>
-      </w:r>
-    </w:p>
-    <w:p>
-      <w:pPr>
-        <w:pStyle w:val="Prrafodelista"/>
-        <w:numPr>
-          <w:ilvl w:val="0"/>
-          <w:numId w:val="7"/>
-        </w:numPr>
-        <w:ind w:left="2835"/>
-      </w:pPr>
-      <w:r>
-        <w:t>Actas de Reunión Quincenal</w:t>
-      </w:r>
-    </w:p>
-    <w:p>
-      <w:pPr>
-        <w:pStyle w:val="Prrafodelista"/>
-        <w:numPr>
-          <w:ilvl w:val="0"/>
-          <w:numId w:val="7"/>
-        </w:numPr>
-        <w:ind w:left="2835"/>
-      </w:pPr>
-      <w:r>
-        <w:t>Informe de Avance Quincenal</w:t>
-      </w:r>
-    </w:p>
-    <w:p>
-      <w:pPr>
-        <w:pStyle w:val="Prrafodelista"/>
-        <w:numPr>
-          <w:ilvl w:val="0"/>
-          <w:numId w:val="7"/>
-        </w:numPr>
-        <w:ind w:left="2835"/>
-      </w:pPr>
-      <w:r>
-        <w:t>Aceptación de Entregables</w:t>
-      </w:r>
-    </w:p>
-    <w:p>
-      <w:pPr>
-        <w:pStyle w:val="Prrafodelista"/>
-      </w:pPr>
-    </w:p>
-    <w:p>
-      <w:pPr>
-        <w:pStyle w:val="Prrafodelista"/>
-        <w:numPr>
-          <w:ilvl w:val="0"/>
-          <w:numId w:val="2"/>
-        </w:numPr>
-        <w:jc w:val="both"/>
-      </w:pPr>
-      <w:r>
-        <w:t xml:space="preserve">Se </w:t>
-      </w:r>
-      <w:r>
-        <w:t>d</w:t>
-      </w:r>
-      <w:r>
-        <w:t>efinió</w:t>
-      </w:r>
-      <w:r>
-        <w:t xml:space="preserve"> </w:t>
-      </w:r>
-      <w:r>
-        <w:t xml:space="preserve">la </w:t>
-      </w:r>
-      <w:r>
-        <w:t xml:space="preserve">primera </w:t>
-      </w:r>
-      <w:r>
-        <w:t>L</w:t>
-      </w:r>
-      <w:r>
-        <w:t>ista de Requerim</w:t>
-      </w:r>
-      <w:r>
-        <w:t>ientos del Proyecto.</w:t>
-      </w:r>
-    </w:p>
-    <w:p>
-      <w:pPr>
-        <w:pStyle w:val="Prrafodelista"/>
-        <w:numPr>
-          <w:ilvl w:val="0"/>
-          <w:numId w:val="2"/>
-        </w:numPr>
-        <w:jc w:val="both"/>
-      </w:pPr>
-      <w:r>
-        <w:t xml:space="preserve">Se </w:t>
-      </w:r>
-      <w:r>
-        <w:t>e</w:t>
-      </w:r>
-      <w:r>
-        <w:t>laboró</w:t>
-      </w:r>
-      <w:r>
-        <w:t xml:space="preserve"> la </w:t>
-      </w:r>
-      <w:r>
-        <w:t>Gestión</w:t>
-      </w:r>
-      <w:r>
-        <w:t xml:space="preserve"> de Comunicaciones, donde se </w:t>
-      </w:r>
-      <w:r>
-        <w:t>concentró en un documento lista de correos y teléfonos de contacto</w:t>
-      </w:r>
-      <w:r>
-        <w:t>,</w:t>
-      </w:r>
-      <w:r>
-        <w:t xml:space="preserve"> </w:t>
-      </w:r>
-      <w:r>
-        <w:t>así</w:t>
-      </w:r>
-      <w:r>
-        <w:t xml:space="preserve"> mismo se </w:t>
-      </w:r>
-      <w:r>
-        <w:t>creó</w:t>
-      </w:r>
-      <w:r>
-        <w:t xml:space="preserve"> grupo de</w:t>
-      </w:r>
-      <w:r>
-        <w:t xml:space="preserve"> </w:t>
-      </w:r>
-      <w:r>
-        <w:t xml:space="preserve">WhatsApp </w:t>
-      </w:r>
-      <w:r>
-        <w:t>y Facebook entre los asistentes</w:t>
-      </w:r>
-      <w:r>
-        <w:t xml:space="preserve"> para </w:t>
-      </w:r>
-      <w:r>
-        <w:t xml:space="preserve">llevar una </w:t>
-      </w:r>
-      <w:r>
-        <w:t>mejor coordinación del Proyecto.</w:t>
-      </w:r>
-    </w:p>
-    <w:p>
-      <w:pPr>
-        <w:pStyle w:val="Prrafodelista"/>
-        <w:numPr>
-          <w:ilvl w:val="0"/>
-          <w:numId w:val="2"/>
-        </w:numPr>
-        <w:jc w:val="both"/>
-      </w:pPr>
-      <w:r>
-        <w:t>Se definió</w:t>
-      </w:r>
-      <w:r>
-        <w:t xml:space="preserve"> </w:t>
-      </w:r>
-      <w:r>
-        <w:t>en primera escala la lista de posibles Riesgos del Proyecto</w:t>
-      </w:r>
-      <w:r>
-        <w:t>.</w:t>
-      </w:r>
-    </w:p>
-    <w:p>
-      <w:pPr>
-        <w:pStyle w:val="Prrafodelista"/>
-        <w:numPr>
-          <w:ilvl w:val="0"/>
-          <w:numId w:val="2"/>
-        </w:numPr>
-        <w:jc w:val="both"/>
-      </w:pPr>
-      <w:r>
-        <w:t xml:space="preserve">Se </w:t>
-      </w:r>
-      <w:r>
-        <w:t>eligió</w:t>
-      </w:r>
-      <w:r>
-        <w:t xml:space="preserve"> a Edwar Gaspar </w:t>
-      </w:r>
-      <w:r>
-        <w:t>Sánchez</w:t>
-      </w:r>
-      <w:r>
-        <w:t xml:space="preserve"> como Gestor de la </w:t>
-      </w:r>
-      <w:r>
-        <w:t>Configuración</w:t>
-      </w:r>
-      <w:r>
-        <w:t xml:space="preserve"> del Proyecto.</w:t>
-      </w:r>
-    </w:p>
-    <w:p>
-      <w:pPr>
-        <w:pStyle w:val="Prrafodelista"/>
-        <w:numPr>
-          <w:ilvl w:val="0"/>
-          <w:numId w:val="2"/>
-        </w:numPr>
-        <w:jc w:val="both"/>
-      </w:pPr>
-      <w:r>
-        <w:lastRenderedPageBreak/>
-        <w:t xml:space="preserve">Se </w:t>
-      </w:r>
-      <w:r>
-        <w:t>estableció</w:t>
-      </w:r>
-      <w:r>
-        <w:t xml:space="preserve"> la plataforma </w:t>
-      </w:r>
-      <w:r>
-        <w:rPr>
-          <w:b/>
-        </w:rPr>
-        <w:t>G</w:t>
-      </w:r>
-      <w:r>
-        <w:rPr>
-          <w:b/>
-        </w:rPr>
-        <w:t>itHub</w:t>
-      </w:r>
-      <w:r>
-        <w:t xml:space="preserve"> </w:t>
-      </w:r>
-      <w:r>
-        <w:t>como Repositorio de Datos</w:t>
-      </w:r>
-      <w:r>
-        <w:t xml:space="preserve">, </w:t>
-      </w:r>
-      <w:r>
-        <w:t xml:space="preserve">así también, </w:t>
-      </w:r>
-      <w:r>
-        <w:t xml:space="preserve">se crearon tres cuentas en la </w:t>
-      </w:r>
-      <w:r>
-        <w:t>plataforma</w:t>
-      </w:r>
-      <w:r>
-        <w:t xml:space="preserve"> (</w:t>
-      </w:r>
-      <w:r>
-        <w:t>una para cada integrante</w:t>
-      </w:r>
-      <w:r>
-        <w:t>)</w:t>
-      </w:r>
-      <w:r>
-        <w:t>.</w:t>
-      </w:r>
-    </w:p>
-    <w:p>
-      <w:pPr>
-        <w:pStyle w:val="Prrafodelista"/>
-        <w:numPr>
-          <w:ilvl w:val="0"/>
-          <w:numId w:val="2"/>
-        </w:numPr>
-        <w:jc w:val="both"/>
-      </w:pPr>
-      <w:r>
-        <w:t>Se realizaron</w:t>
-      </w:r>
-      <w:r>
-        <w:t xml:space="preserve"> los primeros avances de</w:t>
-      </w:r>
-      <w:r>
-        <w:t>l Plan de Proyecto y</w:t>
-      </w:r>
-      <w:r>
-        <w:t xml:space="preserve"> </w:t>
-      </w:r>
-      <w:r>
-        <w:t>Cronograma del Proyecto</w:t>
-      </w:r>
-      <w:r>
-        <w:t xml:space="preserve">, definiendo a Microsoft Project como plataforma de trabajo para elaborar </w:t>
-      </w:r>
-      <w:r>
-        <w:t>el cronograma</w:t>
-      </w:r>
-      <w:r>
-        <w:t>.</w:t>
+        <w:t xml:space="preserve">analizaron </w:t>
+      </w:r>
+      <w:r>
+        <w:t>la</w:t>
+      </w:r>
+      <w:r>
+        <w:t xml:space="preserve">s sugerencias de ejecución del Proyecto de MST EIRL, además de </w:t>
+      </w:r>
+      <w:r>
+        <w:t xml:space="preserve">los últimos detalles sobre los requerimientos del proyecto, </w:t>
+      </w:r>
+      <w:r>
+        <w:t>con posibilidad</w:t>
+      </w:r>
+      <w:r>
+        <w:t xml:space="preserve"> de una posible modificación en este, que será considerado en la próxima reunión interna.</w:t>
       </w:r>
     </w:p>
     <w:p>
@@ -1228,31 +2200,13 @@
         <w:jc w:val="both"/>
       </w:pPr>
       <w:r>
-        <w:t>Elaborar lo más pronto posible el Cronograma del Proyect</w:t>
-      </w:r>
-      <w:r>
-        <w:t>o. S</w:t>
-      </w:r>
-      <w:r>
-        <w:t xml:space="preserve">e </w:t>
-      </w:r>
-      <w:r>
-        <w:t>asignó</w:t>
-      </w:r>
-      <w:r>
-        <w:t xml:space="preserve"> a Roger Apaestegui como </w:t>
-      </w:r>
-      <w:r>
-        <w:t xml:space="preserve">el encargado para culminar este documento realizando coordinaciones previas con </w:t>
-      </w:r>
-      <w:r>
-        <w:t>el Ing. Manuel Sáenz Tarazona</w:t>
-      </w:r>
-      <w:r>
-        <w:t xml:space="preserve"> quien recomendará ideas para afinar el</w:t>
-      </w:r>
-      <w:r>
-        <w:t xml:space="preserve"> Cronograma.</w:t>
+        <w:t xml:space="preserve">Elaborar lo más pronto posible </w:t>
+      </w:r>
+      <w:r>
+        <w:t>el desarrollo de los documentos en Plantilla</w:t>
+      </w:r>
+      <w:r>
+        <w:t>.</w:t>
       </w:r>
     </w:p>
     <w:p>
@@ -1265,37 +2219,7 @@
         <w:jc w:val="both"/>
       </w:pPr>
       <w:r>
-        <w:t xml:space="preserve">Actualizar </w:t>
-      </w:r>
-      <w:r>
-        <w:t xml:space="preserve">de manera constante </w:t>
-      </w:r>
-      <w:r>
-        <w:t xml:space="preserve">la </w:t>
-      </w:r>
-      <w:r>
-        <w:t>l</w:t>
-      </w:r>
-      <w:r>
-        <w:t xml:space="preserve">ista de </w:t>
-      </w:r>
-      <w:r>
-        <w:t>p</w:t>
-      </w:r>
-      <w:r>
-        <w:t xml:space="preserve">osibles </w:t>
-      </w:r>
-      <w:r>
-        <w:t>r</w:t>
-      </w:r>
-      <w:r>
-        <w:t xml:space="preserve">iesgos del </w:t>
-      </w:r>
-      <w:r>
-        <w:t>p</w:t>
-      </w:r>
-      <w:r>
-        <w:t>royecto, para elaborar el documento correspondiente al mismo.</w:t>
+        <w:t>Reevaluar los requerimientos del Proyecto para determinar la necesidad de un posible cambio en los mismos</w:t>
       </w:r>
     </w:p>
     <w:p>
@@ -1308,7 +2232,10 @@
         <w:jc w:val="both"/>
       </w:pPr>
       <w:r>
-        <w:t>Coordinar con Edwar Gaspar con anticipación para establecer el aula para la próxima reunión quincenal en Torre Arequipa.</w:t>
+        <w:t>Iniciar las actividades de Aseguramiento de la Calidad para los documentos elaborados y las plantillas, así como el levantamiento de no conformidades de QA en la Herramienta de Gestión QA–Producto, acorde al CheckList de Aseguramiento de Calidad</w:t>
+      </w:r>
+      <w:r>
+        <w:t>.</w:t>
       </w:r>
     </w:p>
     <w:p>
@@ -1583,7 +2510,7 @@
 </file>
 
 <file path=word/endnotes.xml><?xml version="1.0" encoding="utf-8"?>
-<w:endnotes xmlns:wpc="http://schemas.microsoft.com/office/word/2010/wordprocessingCanvas" xmlns:cx="http://schemas.microsoft.com/office/drawing/2014/chartex" xmlns:mc="http://schemas.openxmlformats.org/markup-compatibility/2006" xmlns:o="urn:schemas-microsoft-com:office:office" xmlns:r="http://schemas.openxmlformats.org/officeDocument/2006/relationships" xmlns:m="http://schemas.openxmlformats.org/officeDocument/2006/math" xmlns:v="urn:schemas-microsoft-com:vml" xmlns:wp14="http://schemas.microsoft.com/office/word/2010/wordprocessingDrawing" xmlns:wp="http://schemas.openxmlformats.org/drawingml/2006/wordprocessingDrawing" xmlns:w10="urn:schemas-microsoft-com:office:word" xmlns:w="http://schemas.openxmlformats.org/wordprocessingml/2006/main" xmlns:w14="http://schemas.microsoft.com/office/word/2010/wordml" xmlns:w15="http://schemas.microsoft.com/office/word/2012/wordml" xmlns:w16se="http://schemas.microsoft.com/office/word/2015/wordml/symex" xmlns:wpg="http://schemas.microsoft.com/office/word/2010/wordprocessingGroup" xmlns:wpi="http://schemas.microsoft.com/office/word/2010/wordprocessingInk" xmlns:wne="http://schemas.microsoft.com/office/word/2006/wordml" xmlns:wps="http://schemas.microsoft.com/office/word/2010/wordprocessingShape" mc:Ignorable="w14 w15 w16se wp14">
+<w:endnotes xmlns:wpc="http://schemas.microsoft.com/office/word/2010/wordprocessingCanvas" xmlns:mc="http://schemas.openxmlformats.org/markup-compatibility/2006" xmlns:o="urn:schemas-microsoft-com:office:office" xmlns:r="http://schemas.openxmlformats.org/officeDocument/2006/relationships" xmlns:m="http://schemas.openxmlformats.org/officeDocument/2006/math" xmlns:v="urn:schemas-microsoft-com:vml" xmlns:wp14="http://schemas.microsoft.com/office/word/2010/wordprocessingDrawing" xmlns:wp="http://schemas.openxmlformats.org/drawingml/2006/wordprocessingDrawing" xmlns:w10="urn:schemas-microsoft-com:office:word" xmlns:w="http://schemas.openxmlformats.org/wordprocessingml/2006/main" xmlns:w14="http://schemas.microsoft.com/office/word/2010/wordml" xmlns:w15="http://schemas.microsoft.com/office/word/2012/wordml" xmlns:wpg="http://schemas.microsoft.com/office/word/2010/wordprocessingGroup" xmlns:wpi="http://schemas.microsoft.com/office/word/2010/wordprocessingInk" xmlns:wne="http://schemas.microsoft.com/office/word/2006/wordml" xmlns:wps="http://schemas.microsoft.com/office/word/2010/wordprocessingShape" mc:Ignorable="w14 w15 wp14">
   <w:endnote w:type="separator" w:id="-1">
     <w:p>
       <w:pPr>
@@ -1608,7 +2535,7 @@
 </file>
 
 <file path=word/footer1.xml><?xml version="1.0" encoding="utf-8"?>
-<w:ftr xmlns:wpc="http://schemas.microsoft.com/office/word/2010/wordprocessingCanvas" xmlns:cx="http://schemas.microsoft.com/office/drawing/2014/chartex" xmlns:mc="http://schemas.openxmlformats.org/markup-compatibility/2006" xmlns:o="urn:schemas-microsoft-com:office:office" xmlns:r="http://schemas.openxmlformats.org/officeDocument/2006/relationships" xmlns:m="http://schemas.openxmlformats.org/officeDocument/2006/math" xmlns:v="urn:schemas-microsoft-com:vml" xmlns:wp14="http://schemas.microsoft.com/office/word/2010/wordprocessingDrawing" xmlns:wp="http://schemas.openxmlformats.org/drawingml/2006/wordprocessingDrawing" xmlns:w10="urn:schemas-microsoft-com:office:word" xmlns:w="http://schemas.openxmlformats.org/wordprocessingml/2006/main" xmlns:w14="http://schemas.microsoft.com/office/word/2010/wordml" xmlns:w15="http://schemas.microsoft.com/office/word/2012/wordml" xmlns:w16se="http://schemas.microsoft.com/office/word/2015/wordml/symex" xmlns:wpg="http://schemas.microsoft.com/office/word/2010/wordprocessingGroup" xmlns:wpi="http://schemas.microsoft.com/office/word/2010/wordprocessingInk" xmlns:wne="http://schemas.microsoft.com/office/word/2006/wordml" xmlns:wps="http://schemas.microsoft.com/office/word/2010/wordprocessingShape" mc:Ignorable="w14 w15 w16se wp14">
+<w:ftr xmlns:wpc="http://schemas.microsoft.com/office/word/2010/wordprocessingCanvas" xmlns:mc="http://schemas.openxmlformats.org/markup-compatibility/2006" xmlns:o="urn:schemas-microsoft-com:office:office" xmlns:r="http://schemas.openxmlformats.org/officeDocument/2006/relationships" xmlns:m="http://schemas.openxmlformats.org/officeDocument/2006/math" xmlns:v="urn:schemas-microsoft-com:vml" xmlns:wp14="http://schemas.microsoft.com/office/word/2010/wordprocessingDrawing" xmlns:wp="http://schemas.openxmlformats.org/drawingml/2006/wordprocessingDrawing" xmlns:w10="urn:schemas-microsoft-com:office:word" xmlns:w="http://schemas.openxmlformats.org/wordprocessingml/2006/main" xmlns:w14="http://schemas.microsoft.com/office/word/2010/wordml" xmlns:w15="http://schemas.microsoft.com/office/word/2012/wordml" xmlns:wpg="http://schemas.microsoft.com/office/word/2010/wordprocessingGroup" xmlns:wpi="http://schemas.microsoft.com/office/word/2010/wordprocessingInk" xmlns:wne="http://schemas.microsoft.com/office/word/2006/wordml" xmlns:wps="http://schemas.microsoft.com/office/word/2010/wordprocessingShape" mc:Ignorable="w14 w15 wp14">
   <w:p>
     <w:pPr>
       <w:pStyle w:val="Piedepgina"/>
@@ -1622,7 +2549,7 @@
         <w:rFonts w:ascii="Arial" w:hAnsi="Arial" w:cs="Arial"/>
         <w:noProof/>
         <w:color w:val="999999"/>
-        <w:lang w:val="en-US"/>
+        <w:lang w:eastAsia="es-PE"/>
       </w:rPr>
       <mc:AlternateContent>
         <mc:Choice Requires="wps">
@@ -1686,7 +2613,7 @@
             </wp:anchor>
           </w:drawing>
         </mc:Choice>
-        <mc:Fallback>
+        <mc:Fallback xmlns:w16se="http://schemas.microsoft.com/office/word/2015/wordml/symex" xmlns:cx="http://schemas.microsoft.com/office/drawing/2014/chartex">
           <w:pict>
             <v:line w14:anchorId="043FFD9C" id="Conector recto 1" o:spid="_x0000_s1026" style="position:absolute;flip:y;z-index:251659264;visibility:visible;mso-wrap-style:square;mso-width-percent:0;mso-height-percent:0;mso-wrap-distance-left:9pt;mso-wrap-distance-top:0;mso-wrap-distance-right:9pt;mso-wrap-distance-bottom:0;mso-position-horizontal:absolute;mso-position-horizontal-relative:text;mso-position-vertical:absolute;mso-position-vertical-relative:text;mso-width-percent:0;mso-height-percent:0;mso-width-relative:page;mso-height-relative:page" from="0,4.4pt" to="459pt,4.4pt" o:gfxdata="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" strokecolor="#969696" strokeweight="1.25pt"/>
           </w:pict>
@@ -1728,7 +2655,7 @@
 </file>
 
 <file path=word/footnotes.xml><?xml version="1.0" encoding="utf-8"?>
-<w:footnotes xmlns:wpc="http://schemas.microsoft.com/office/word/2010/wordprocessingCanvas" xmlns:cx="http://schemas.microsoft.com/office/drawing/2014/chartex" xmlns:mc="http://schemas.openxmlformats.org/markup-compatibility/2006" xmlns:o="urn:schemas-microsoft-com:office:office" xmlns:r="http://schemas.openxmlformats.org/officeDocument/2006/relationships" xmlns:m="http://schemas.openxmlformats.org/officeDocument/2006/math" xmlns:v="urn:schemas-microsoft-com:vml" xmlns:wp14="http://schemas.microsoft.com/office/word/2010/wordprocessingDrawing" xmlns:wp="http://schemas.openxmlformats.org/drawingml/2006/wordprocessingDrawing" xmlns:w10="urn:schemas-microsoft-com:office:word" xmlns:w="http://schemas.openxmlformats.org/wordprocessingml/2006/main" xmlns:w14="http://schemas.microsoft.com/office/word/2010/wordml" xmlns:w15="http://schemas.microsoft.com/office/word/2012/wordml" xmlns:w16se="http://schemas.microsoft.com/office/word/2015/wordml/symex" xmlns:wpg="http://schemas.microsoft.com/office/word/2010/wordprocessingGroup" xmlns:wpi="http://schemas.microsoft.com/office/word/2010/wordprocessingInk" xmlns:wne="http://schemas.microsoft.com/office/word/2006/wordml" xmlns:wps="http://schemas.microsoft.com/office/word/2010/wordprocessingShape" mc:Ignorable="w14 w15 w16se wp14">
+<w:footnotes xmlns:wpc="http://schemas.microsoft.com/office/word/2010/wordprocessingCanvas" xmlns:mc="http://schemas.openxmlformats.org/markup-compatibility/2006" xmlns:o="urn:schemas-microsoft-com:office:office" xmlns:r="http://schemas.openxmlformats.org/officeDocument/2006/relationships" xmlns:m="http://schemas.openxmlformats.org/officeDocument/2006/math" xmlns:v="urn:schemas-microsoft-com:vml" xmlns:wp14="http://schemas.microsoft.com/office/word/2010/wordprocessingDrawing" xmlns:wp="http://schemas.openxmlformats.org/drawingml/2006/wordprocessingDrawing" xmlns:w10="urn:schemas-microsoft-com:office:word" xmlns:w="http://schemas.openxmlformats.org/wordprocessingml/2006/main" xmlns:w14="http://schemas.microsoft.com/office/word/2010/wordml" xmlns:w15="http://schemas.microsoft.com/office/word/2012/wordml" xmlns:wpg="http://schemas.microsoft.com/office/word/2010/wordprocessingGroup" xmlns:wpi="http://schemas.microsoft.com/office/word/2010/wordprocessingInk" xmlns:wne="http://schemas.microsoft.com/office/word/2006/wordml" xmlns:wps="http://schemas.microsoft.com/office/word/2010/wordprocessingShape" mc:Ignorable="w14 w15 wp14">
   <w:footnote w:type="separator" w:id="-1">
     <w:p>
       <w:pPr>
@@ -1753,7 +2680,7 @@
 </file>
 
 <file path=word/header1.xml><?xml version="1.0" encoding="utf-8"?>
-<w:hdr xmlns:wpc="http://schemas.microsoft.com/office/word/2010/wordprocessingCanvas" xmlns:cx="http://schemas.microsoft.com/office/drawing/2014/chartex" xmlns:mc="http://schemas.openxmlformats.org/markup-compatibility/2006" xmlns:o="urn:schemas-microsoft-com:office:office" xmlns:r="http://schemas.openxmlformats.org/officeDocument/2006/relationships" xmlns:m="http://schemas.openxmlformats.org/officeDocument/2006/math" xmlns:v="urn:schemas-microsoft-com:vml" xmlns:wp14="http://schemas.microsoft.com/office/word/2010/wordprocessingDrawing" xmlns:wp="http://schemas.openxmlformats.org/drawingml/2006/wordprocessingDrawing" xmlns:w10="urn:schemas-microsoft-com:office:word" xmlns:w="http://schemas.openxmlformats.org/wordprocessingml/2006/main" xmlns:w14="http://schemas.microsoft.com/office/word/2010/wordml" xmlns:w15="http://schemas.microsoft.com/office/word/2012/wordml" xmlns:w16se="http://schemas.microsoft.com/office/word/2015/wordml/symex" xmlns:wpg="http://schemas.microsoft.com/office/word/2010/wordprocessingGroup" xmlns:wpi="http://schemas.microsoft.com/office/word/2010/wordprocessingInk" xmlns:wne="http://schemas.microsoft.com/office/word/2006/wordml" xmlns:wps="http://schemas.microsoft.com/office/word/2010/wordprocessingShape" mc:Ignorable="w14 w15 w16se wp14">
+<w:hdr xmlns:wpc="http://schemas.microsoft.com/office/word/2010/wordprocessingCanvas" xmlns:mc="http://schemas.openxmlformats.org/markup-compatibility/2006" xmlns:o="urn:schemas-microsoft-com:office:office" xmlns:r="http://schemas.openxmlformats.org/officeDocument/2006/relationships" xmlns:m="http://schemas.openxmlformats.org/officeDocument/2006/math" xmlns:v="urn:schemas-microsoft-com:vml" xmlns:wp14="http://schemas.microsoft.com/office/word/2010/wordprocessingDrawing" xmlns:wp="http://schemas.openxmlformats.org/drawingml/2006/wordprocessingDrawing" xmlns:w10="urn:schemas-microsoft-com:office:word" xmlns:w="http://schemas.openxmlformats.org/wordprocessingml/2006/main" xmlns:w14="http://schemas.microsoft.com/office/word/2010/wordml" xmlns:w15="http://schemas.microsoft.com/office/word/2012/wordml" xmlns:wpg="http://schemas.microsoft.com/office/word/2010/wordprocessingGroup" xmlns:wpi="http://schemas.microsoft.com/office/word/2010/wordprocessingInk" xmlns:wne="http://schemas.microsoft.com/office/word/2006/wordml" xmlns:wps="http://schemas.microsoft.com/office/word/2010/wordprocessingShape" mc:Ignorable="w14 w15 wp14">
   <w:tbl>
     <w:tblPr>
       <w:tblStyle w:val="Tablaconcuadrcula"/>
@@ -1791,7 +2718,7 @@
           <w:r>
             <w:rPr>
               <w:noProof/>
-              <w:lang w:val="en-US"/>
+              <w:lang w:eastAsia="es-PE"/>
             </w:rPr>
             <w:drawing>
               <wp:inline distT="0" distB="0" distL="0" distR="0" wp14:anchorId="14C66B8C" wp14:editId="1B188518">
@@ -1914,8 +2841,8 @@
 </file>
 
 <file path=word/numbering.xml><?xml version="1.0" encoding="utf-8"?>
-<w:numbering xmlns:wpc="http://schemas.microsoft.com/office/word/2010/wordprocessingCanvas" xmlns:cx="http://schemas.microsoft.com/office/drawing/2014/chartex" xmlns:mc="http://schemas.openxmlformats.org/markup-compatibility/2006" xmlns:o="urn:schemas-microsoft-com:office:office" xmlns:r="http://schemas.openxmlformats.org/officeDocument/2006/relationships" xmlns:m="http://schemas.openxmlformats.org/officeDocument/2006/math" xmlns:v="urn:schemas-microsoft-com:vml" xmlns:wp14="http://schemas.microsoft.com/office/word/2010/wordprocessingDrawing" xmlns:wp="http://schemas.openxmlformats.org/drawingml/2006/wordprocessingDrawing" xmlns:w10="urn:schemas-microsoft-com:office:word" xmlns:w="http://schemas.openxmlformats.org/wordprocessingml/2006/main" xmlns:w14="http://schemas.microsoft.com/office/word/2010/wordml" xmlns:w15="http://schemas.microsoft.com/office/word/2012/wordml" xmlns:w16se="http://schemas.microsoft.com/office/word/2015/wordml/symex" xmlns:wpg="http://schemas.microsoft.com/office/word/2010/wordprocessingGroup" xmlns:wpi="http://schemas.microsoft.com/office/word/2010/wordprocessingInk" xmlns:wne="http://schemas.microsoft.com/office/word/2006/wordml" xmlns:wps="http://schemas.microsoft.com/office/word/2010/wordprocessingShape" mc:Ignorable="w14 w15 w16se wp14">
-  <w:abstractNum w:abstractNumId="0" w15:restartNumberingAfterBreak="0">
+<w:numbering xmlns:wpc="http://schemas.microsoft.com/office/word/2010/wordprocessingCanvas" xmlns:mc="http://schemas.openxmlformats.org/markup-compatibility/2006" xmlns:o="urn:schemas-microsoft-com:office:office" xmlns:r="http://schemas.openxmlformats.org/officeDocument/2006/relationships" xmlns:m="http://schemas.openxmlformats.org/officeDocument/2006/math" xmlns:v="urn:schemas-microsoft-com:vml" xmlns:wp14="http://schemas.microsoft.com/office/word/2010/wordprocessingDrawing" xmlns:wp="http://schemas.openxmlformats.org/drawingml/2006/wordprocessingDrawing" xmlns:w10="urn:schemas-microsoft-com:office:word" xmlns:w="http://schemas.openxmlformats.org/wordprocessingml/2006/main" xmlns:w14="http://schemas.microsoft.com/office/word/2010/wordml" xmlns:w15="http://schemas.microsoft.com/office/word/2012/wordml" xmlns:wpg="http://schemas.microsoft.com/office/word/2010/wordprocessingGroup" xmlns:wpi="http://schemas.microsoft.com/office/word/2010/wordprocessingInk" xmlns:wne="http://schemas.microsoft.com/office/word/2006/wordml" xmlns:wps="http://schemas.microsoft.com/office/word/2010/wordprocessingShape" mc:Ignorable="w14 w15 wp14">
+  <w:abstractNum w:abstractNumId="0">
     <w:nsid w:val="060F0F1C"/>
     <w:multiLevelType w:val="hybridMultilevel"/>
     <w:tmpl w:val="B3925DB6"/>
@@ -2001,7 +2928,7 @@
       </w:pPr>
     </w:lvl>
   </w:abstractNum>
-  <w:abstractNum w:abstractNumId="1" w15:restartNumberingAfterBreak="0">
+  <w:abstractNum w:abstractNumId="1">
     <w:nsid w:val="21F150BA"/>
     <w:multiLevelType w:val="hybridMultilevel"/>
     <w:tmpl w:val="752A6D42"/>
@@ -2087,7 +3014,7 @@
       </w:pPr>
     </w:lvl>
   </w:abstractNum>
-  <w:abstractNum w:abstractNumId="2" w15:restartNumberingAfterBreak="0">
+  <w:abstractNum w:abstractNumId="2">
     <w:nsid w:val="30AD0E10"/>
     <w:multiLevelType w:val="hybridMultilevel"/>
     <w:tmpl w:val="821E4886"/>
@@ -2173,7 +3100,7 @@
       </w:pPr>
     </w:lvl>
   </w:abstractNum>
-  <w:abstractNum w:abstractNumId="3" w15:restartNumberingAfterBreak="0">
+  <w:abstractNum w:abstractNumId="3">
     <w:nsid w:val="33371205"/>
     <w:multiLevelType w:val="hybridMultilevel"/>
     <w:tmpl w:val="FC7CC780"/>
@@ -2262,7 +3189,7 @@
       </w:pPr>
     </w:lvl>
   </w:abstractNum>
-  <w:abstractNum w:abstractNumId="4" w15:restartNumberingAfterBreak="0">
+  <w:abstractNum w:abstractNumId="4">
     <w:nsid w:val="364E0903"/>
     <w:multiLevelType w:val="hybridMultilevel"/>
     <w:tmpl w:val="D4F2C370"/>
@@ -2348,7 +3275,7 @@
       </w:pPr>
     </w:lvl>
   </w:abstractNum>
-  <w:abstractNum w:abstractNumId="5" w15:restartNumberingAfterBreak="0">
+  <w:abstractNum w:abstractNumId="5">
     <w:nsid w:val="493E151E"/>
     <w:multiLevelType w:val="hybridMultilevel"/>
     <w:tmpl w:val="A67EC24A"/>
@@ -2438,7 +3365,7 @@
       </w:pPr>
     </w:lvl>
   </w:abstractNum>
-  <w:abstractNum w:abstractNumId="6" w15:restartNumberingAfterBreak="0">
+  <w:abstractNum w:abstractNumId="6">
     <w:nsid w:val="54EC302C"/>
     <w:multiLevelType w:val="hybridMultilevel"/>
     <w:tmpl w:val="A284501A"/>
@@ -2524,7 +3451,7 @@
       </w:pPr>
     </w:lvl>
   </w:abstractNum>
-  <w:abstractNum w:abstractNumId="7" w15:restartNumberingAfterBreak="0">
+  <w:abstractNum w:abstractNumId="7">
     <w:nsid w:val="65041BA6"/>
     <w:multiLevelType w:val="hybridMultilevel"/>
     <w:tmpl w:val="FC7CC780"/>
@@ -2641,7 +3568,7 @@
 </file>
 
 <file path=word/styles.xml><?xml version="1.0" encoding="utf-8"?>
-<w:styles xmlns:mc="http://schemas.openxmlformats.org/markup-compatibility/2006" xmlns:r="http://schemas.openxmlformats.org/officeDocument/2006/relationships" xmlns:w="http://schemas.openxmlformats.org/wordprocessingml/2006/main" xmlns:w14="http://schemas.microsoft.com/office/word/2010/wordml" xmlns:w15="http://schemas.microsoft.com/office/word/2012/wordml" xmlns:w16se="http://schemas.microsoft.com/office/word/2015/wordml/symex" mc:Ignorable="w14 w15 w16se">
+<w:styles xmlns:mc="http://schemas.openxmlformats.org/markup-compatibility/2006" xmlns:r="http://schemas.openxmlformats.org/officeDocument/2006/relationships" xmlns:w="http://schemas.openxmlformats.org/wordprocessingml/2006/main" xmlns:w14="http://schemas.microsoft.com/office/word/2010/wordml" xmlns:w15="http://schemas.microsoft.com/office/word/2012/wordml" mc:Ignorable="w14 w15">
   <w:docDefaults>
     <w:rPrDefault>
       <w:rPr>
@@ -2724,7 +3651,7 @@
     <w:lsdException w:name="Closing" w:semiHidden="1" w:unhideWhenUsed="1"/>
     <w:lsdException w:name="Signature" w:semiHidden="1" w:unhideWhenUsed="1"/>
     <w:lsdException w:name="Default Paragraph Font" w:semiHidden="1" w:uiPriority="1" w:unhideWhenUsed="1"/>
-    <w:lsdException w:name="Body Text" w:semiHidden="1" w:unhideWhenUsed="1"/>
+    <w:lsdException w:name="Body Text" w:semiHidden="1" w:uiPriority="0" w:unhideWhenUsed="1"/>
     <w:lsdException w:name="Body Text Indent" w:semiHidden="1" w:unhideWhenUsed="1"/>
     <w:lsdException w:name="List Continue" w:semiHidden="1" w:unhideWhenUsed="1"/>
     <w:lsdException w:name="List Continue 2" w:semiHidden="1" w:unhideWhenUsed="1"/>
@@ -3134,10 +4061,10 @@
       <w:szCs w:val="16"/>
     </w:rPr>
   </w:style>
-  <w:style w:type="paragraph" w:styleId="Ttulo">
+  <w:style w:type="paragraph" w:styleId="Puesto">
     <w:name w:val="Title"/>
     <w:basedOn w:val="Normal"/>
-    <w:link w:val="TtuloCar"/>
+    <w:link w:val="PuestoCar"/>
     <w:qFormat/>
     <w:rsid w:val="007E6337"/>
     <w:pPr>
@@ -3152,10 +4079,10 @@
       <w:lang w:val="es-ES_tradnl" w:eastAsia="es-ES"/>
     </w:rPr>
   </w:style>
-  <w:style w:type="character" w:customStyle="1" w:styleId="TtuloCar">
-    <w:name w:val="Título Car"/>
+  <w:style w:type="character" w:customStyle="1" w:styleId="PuestoCar">
+    <w:name w:val="Puesto Car"/>
     <w:basedOn w:val="Fuentedeprrafopredeter"/>
-    <w:link w:val="Ttulo"/>
+    <w:link w:val="Puesto"/>
     <w:rsid w:val="007E6337"/>
     <w:rPr>
       <w:rFonts w:ascii="Times New Roman" w:eastAsia="Times New Roman" w:hAnsi="Times New Roman" w:cs="Times New Roman"/>
@@ -3185,6 +4112,7 @@
       <w:spacing w:after="0" w:line="240" w:lineRule="auto"/>
     </w:pPr>
     <w:tblPr>
+      <w:tblInd w:w="0" w:type="dxa"/>
       <w:tblBorders>
         <w:top w:val="single" w:sz="4" w:space="0" w:color="auto"/>
         <w:left w:val="single" w:sz="4" w:space="0" w:color="auto"/>
@@ -3193,6 +4121,12 @@
         <w:insideH w:val="single" w:sz="4" w:space="0" w:color="auto"/>
         <w:insideV w:val="single" w:sz="4" w:space="0" w:color="auto"/>
       </w:tblBorders>
+      <w:tblCellMar>
+        <w:top w:w="0" w:type="dxa"/>
+        <w:left w:w="108" w:type="dxa"/>
+        <w:bottom w:w="0" w:type="dxa"/>
+        <w:right w:w="108" w:type="dxa"/>
+      </w:tblCellMar>
     </w:tblPr>
   </w:style>
   <w:style w:type="paragraph" w:styleId="Sinespaciado">
@@ -3208,6 +4142,33 @@
     <w:name w:val="page number"/>
     <w:basedOn w:val="Fuentedeprrafopredeter"/>
     <w:rsid w:val="00DF29F4"/>
+  </w:style>
+  <w:style w:type="paragraph" w:styleId="Textoindependiente">
+    <w:name w:val="Body Text"/>
+    <w:basedOn w:val="Normal"/>
+    <w:link w:val="TextoindependienteCar"/>
+    <w:rsid w:val="00CD6287"/>
+    <w:pPr>
+      <w:spacing w:after="120" w:line="240" w:lineRule="auto"/>
+      <w:ind w:left="720"/>
+      <w:jc w:val="both"/>
+    </w:pPr>
+    <w:rPr>
+      <w:rFonts w:ascii="Arial" w:eastAsia="Times New Roman" w:hAnsi="Arial" w:cs="Times New Roman"/>
+      <w:sz w:val="20"/>
+      <w:szCs w:val="20"/>
+    </w:rPr>
+  </w:style>
+  <w:style w:type="character" w:customStyle="1" w:styleId="TextoindependienteCar">
+    <w:name w:val="Texto independiente Car"/>
+    <w:basedOn w:val="Fuentedeprrafopredeter"/>
+    <w:link w:val="Textoindependiente"/>
+    <w:rsid w:val="00CD6287"/>
+    <w:rPr>
+      <w:rFonts w:ascii="Arial" w:eastAsia="Times New Roman" w:hAnsi="Arial" w:cs="Times New Roman"/>
+      <w:sz w:val="20"/>
+      <w:szCs w:val="20"/>
+    </w:rPr>
   </w:style>
 </w:styles>
 </file>

</xml_diff>